<commit_message>
Updated the test cases for the Crossing figures problem, added the Packaging Figures problem description
</commit_message>
<xml_diff>
--- a/[in-progress]Problem-8-Packaging-Figures/Packaging-Figures-EN.docx
+++ b/[in-progress]Problem-8-Packaging-Figures/Packaging-Figures-EN.docx
@@ -20,16 +20,735 @@
       </w:r>
     </w:p>
     <w:p>
-      <w:pPr>
+      <w:r>
+        <w:t xml:space="preserve">You are given </w:t>
+      </w:r>
+      <w:r>
         <w:rPr>
-          <w:color w:val="FF0000"/>
+          <w:rFonts w:ascii="Consolas" w:hAnsi="Consolas"/>
+          <w:b/>
         </w:rPr>
-      </w:pPr>
+        <w:t>N</w:t>
+      </w:r>
+      <w:r>
+        <w:t xml:space="preserve"> figures (rectangles, squares and circles) in a two-dimensional Cartesian coordinate system. </w:t>
+      </w:r>
+      <w:r>
+        <w:t xml:space="preserve">A </w:t>
+      </w:r>
+      <w:r>
+        <w:t>figure</w:t>
+      </w:r>
+      <w:r>
+        <w:t xml:space="preserve"> </w:t>
+      </w:r>
+      <m:oMath>
+        <m:sSub>
+          <m:sSubPr>
+            <m:ctrlPr>
+              <w:rPr>
+                <w:rFonts w:ascii="Cambria Math" w:hAnsi="Cambria Math"/>
+                <w:i/>
+              </w:rPr>
+            </m:ctrlPr>
+          </m:sSubPr>
+          <m:e>
+            <m:r>
+              <w:rPr>
+                <w:rFonts w:ascii="Cambria Math" w:hAnsi="Cambria Math"/>
+              </w:rPr>
+              <m:t>F</m:t>
+            </m:r>
+          </m:e>
+          <m:sub>
+            <m:r>
+              <w:rPr>
+                <w:rFonts w:ascii="Cambria Math" w:hAnsi="Cambria Math"/>
+              </w:rPr>
+              <m:t>A</m:t>
+            </m:r>
+          </m:sub>
+        </m:sSub>
+      </m:oMath>
+      <w:r>
+        <w:t xml:space="preserve"> is </w:t>
+      </w:r>
       <w:r>
         <w:rPr>
-          <w:color w:val="FF0000"/>
+          <w:b/>
         </w:rPr>
-        <w:t>TODO</w:t>
+        <w:t>nested</w:t>
+      </w:r>
+      <w:r>
+        <w:t xml:space="preserve"> inside another </w:t>
+      </w:r>
+      <w:r>
+        <w:t>figure</w:t>
+      </w:r>
+      <w:r>
+        <w:t xml:space="preserve"> </w:t>
+      </w:r>
+      <m:oMath>
+        <m:sSub>
+          <m:sSubPr>
+            <m:ctrlPr>
+              <w:rPr>
+                <w:rFonts w:ascii="Cambria Math" w:hAnsi="Cambria Math"/>
+                <w:i/>
+              </w:rPr>
+            </m:ctrlPr>
+          </m:sSubPr>
+          <m:e>
+            <m:r>
+              <w:rPr>
+                <w:rFonts w:ascii="Cambria Math" w:hAnsi="Cambria Math"/>
+              </w:rPr>
+              <m:t>F</m:t>
+            </m:r>
+          </m:e>
+          <m:sub>
+            <m:r>
+              <w:rPr>
+                <w:rFonts w:ascii="Cambria Math" w:hAnsi="Cambria Math"/>
+              </w:rPr>
+              <m:t>B</m:t>
+            </m:r>
+          </m:sub>
+        </m:sSub>
+      </m:oMath>
+      <w:r>
+        <w:t xml:space="preserve"> if </w:t>
+      </w:r>
+      <w:r>
+        <w:t>all points</w:t>
+      </w:r>
+      <w:r>
+        <w:t xml:space="preserve"> of </w:t>
+      </w:r>
+      <m:oMath>
+        <m:sSub>
+          <m:sSubPr>
+            <m:ctrlPr>
+              <w:rPr>
+                <w:rFonts w:ascii="Cambria Math" w:hAnsi="Cambria Math"/>
+                <w:i/>
+              </w:rPr>
+            </m:ctrlPr>
+          </m:sSubPr>
+          <m:e>
+            <m:r>
+              <w:rPr>
+                <w:rFonts w:ascii="Cambria Math" w:hAnsi="Cambria Math"/>
+              </w:rPr>
+              <m:t>F</m:t>
+            </m:r>
+          </m:e>
+          <m:sub>
+            <m:r>
+              <w:rPr>
+                <w:rFonts w:ascii="Cambria Math" w:hAnsi="Cambria Math"/>
+              </w:rPr>
+              <m:t>A</m:t>
+            </m:r>
+          </m:sub>
+        </m:sSub>
+      </m:oMath>
+      <w:r>
+        <w:t xml:space="preserve"> are</w:t>
+      </w:r>
+      <w:r>
+        <w:t xml:space="preserve"> inside</w:t>
+      </w:r>
+      <m:oMath>
+        <m:r>
+          <w:rPr>
+            <w:rFonts w:ascii="Cambria Math" w:hAnsi="Cambria Math"/>
+          </w:rPr>
+          <m:t xml:space="preserve"> </m:t>
+        </m:r>
+        <m:sSub>
+          <m:sSubPr>
+            <m:ctrlPr>
+              <w:rPr>
+                <w:rFonts w:ascii="Cambria Math" w:hAnsi="Cambria Math"/>
+                <w:i/>
+              </w:rPr>
+            </m:ctrlPr>
+          </m:sSubPr>
+          <m:e>
+            <m:r>
+              <w:rPr>
+                <w:rFonts w:ascii="Cambria Math" w:hAnsi="Cambria Math"/>
+              </w:rPr>
+              <m:t>F</m:t>
+            </m:r>
+          </m:e>
+          <m:sub>
+            <m:r>
+              <w:rPr>
+                <w:rFonts w:ascii="Cambria Math" w:hAnsi="Cambria Math"/>
+              </w:rPr>
+              <m:t>B</m:t>
+            </m:r>
+          </m:sub>
+        </m:sSub>
+      </m:oMath>
+      <w:r>
+        <w:t>. We denote this as</w:t>
+      </w:r>
+      <m:oMath>
+        <m:sSub>
+          <m:sSubPr>
+            <m:ctrlPr>
+              <w:rPr>
+                <w:rFonts w:ascii="Cambria Math" w:hAnsi="Cambria Math"/>
+                <w:i/>
+              </w:rPr>
+            </m:ctrlPr>
+          </m:sSubPr>
+          <m:e>
+            <m:r>
+              <w:rPr>
+                <w:rFonts w:ascii="Cambria Math" w:hAnsi="Cambria Math"/>
+              </w:rPr>
+              <m:t xml:space="preserve"> F</m:t>
+            </m:r>
+          </m:e>
+          <m:sub>
+            <m:r>
+              <w:rPr>
+                <w:rFonts w:ascii="Cambria Math" w:hAnsi="Cambria Math"/>
+              </w:rPr>
+              <m:t>A</m:t>
+            </m:r>
+          </m:sub>
+        </m:sSub>
+        <m:r>
+          <w:rPr>
+            <w:rFonts w:ascii="Cambria Math" w:hAnsi="Cambria Math"/>
+          </w:rPr>
+          <m:t>&lt;</m:t>
+        </m:r>
+        <m:sSub>
+          <m:sSubPr>
+            <m:ctrlPr>
+              <w:rPr>
+                <w:rFonts w:ascii="Cambria Math" w:hAnsi="Cambria Math"/>
+                <w:i/>
+              </w:rPr>
+            </m:ctrlPr>
+          </m:sSubPr>
+          <m:e>
+            <m:r>
+              <w:rPr>
+                <w:rFonts w:ascii="Cambria Math" w:hAnsi="Cambria Math"/>
+              </w:rPr>
+              <m:t>F</m:t>
+            </m:r>
+          </m:e>
+          <m:sub>
+            <m:r>
+              <w:rPr>
+                <w:rFonts w:ascii="Cambria Math" w:hAnsi="Cambria Math"/>
+              </w:rPr>
+              <m:t>B</m:t>
+            </m:r>
+          </m:sub>
+        </m:sSub>
+      </m:oMath>
+      <w:r>
+        <w:t xml:space="preserve">. Find the </w:t>
+      </w:r>
+      <w:r>
+        <w:rPr>
+          <w:b/>
+        </w:rPr>
+        <w:t xml:space="preserve">longest sequence of </w:t>
+      </w:r>
+      <w:r>
+        <w:rPr>
+          <w:b/>
+        </w:rPr>
+        <w:t>figures</w:t>
+      </w:r>
+      <m:oMath>
+        <m:r>
+          <m:rPr>
+            <m:sty m:val="bi"/>
+          </m:rPr>
+          <w:rPr>
+            <w:rFonts w:ascii="Cambria Math" w:hAnsi="Cambria Math"/>
+          </w:rPr>
+          <m:t xml:space="preserve"> </m:t>
+        </m:r>
+        <m:sSub>
+          <m:sSubPr>
+            <m:ctrlPr>
+              <w:rPr>
+                <w:rFonts w:ascii="Cambria Math" w:hAnsi="Cambria Math"/>
+                <w:i/>
+              </w:rPr>
+            </m:ctrlPr>
+          </m:sSubPr>
+          <m:e>
+            <m:r>
+              <w:rPr>
+                <w:rFonts w:ascii="Cambria Math" w:hAnsi="Cambria Math"/>
+              </w:rPr>
+              <m:t>F</m:t>
+            </m:r>
+          </m:e>
+          <m:sub>
+            <m:r>
+              <w:rPr>
+                <w:rFonts w:ascii="Cambria Math" w:hAnsi="Cambria Math"/>
+              </w:rPr>
+              <m:t>1</m:t>
+            </m:r>
+          </m:sub>
+        </m:sSub>
+        <m:r>
+          <w:rPr>
+            <w:rFonts w:ascii="Cambria Math" w:hAnsi="Cambria Math"/>
+          </w:rPr>
+          <m:t>&lt;</m:t>
+        </m:r>
+        <m:sSub>
+          <m:sSubPr>
+            <m:ctrlPr>
+              <w:rPr>
+                <w:rFonts w:ascii="Cambria Math" w:hAnsi="Cambria Math"/>
+                <w:i/>
+              </w:rPr>
+            </m:ctrlPr>
+          </m:sSubPr>
+          <m:e>
+            <m:r>
+              <w:rPr>
+                <w:rFonts w:ascii="Cambria Math" w:hAnsi="Cambria Math"/>
+              </w:rPr>
+              <m:t>F</m:t>
+            </m:r>
+          </m:e>
+          <m:sub>
+            <m:r>
+              <w:rPr>
+                <w:rFonts w:ascii="Cambria Math" w:hAnsi="Cambria Math"/>
+              </w:rPr>
+              <m:t>2</m:t>
+            </m:r>
+          </m:sub>
+        </m:sSub>
+        <m:r>
+          <w:rPr>
+            <w:rFonts w:ascii="Cambria Math" w:hAnsi="Cambria Math"/>
+          </w:rPr>
+          <m:t>&lt;…&lt;</m:t>
+        </m:r>
+        <m:sSub>
+          <m:sSubPr>
+            <m:ctrlPr>
+              <w:rPr>
+                <w:rFonts w:ascii="Cambria Math" w:hAnsi="Cambria Math"/>
+                <w:i/>
+              </w:rPr>
+            </m:ctrlPr>
+          </m:sSubPr>
+          <m:e>
+            <m:r>
+              <w:rPr>
+                <w:rFonts w:ascii="Cambria Math" w:hAnsi="Cambria Math"/>
+              </w:rPr>
+              <m:t>F</m:t>
+            </m:r>
+          </m:e>
+          <m:sub>
+            <m:r>
+              <w:rPr>
+                <w:rFonts w:ascii="Cambria Math" w:hAnsi="Cambria Math"/>
+              </w:rPr>
+              <m:t>K</m:t>
+            </m:r>
+          </m:sub>
+        </m:sSub>
+      </m:oMath>
+      <w:r>
+        <w:t xml:space="preserve">. If several longest sequences exist, find the </w:t>
+      </w:r>
+      <w:r>
+        <w:rPr>
+          <w:b/>
+        </w:rPr>
+        <w:t>first in the alphabetical order</w:t>
+      </w:r>
+      <w:r>
+        <w:t>.</w:t>
+      </w:r>
+    </w:p>
+    <w:p>
+      <w:r>
+        <w:t xml:space="preserve">A </w:t>
+      </w:r>
+      <w:r>
+        <w:rPr>
+          <w:b/>
+        </w:rPr>
+        <w:t>rectangle</w:t>
+      </w:r>
+      <w:r>
+        <w:t xml:space="preserve"> is defined by two points: top-left </w:t>
+      </w:r>
+      <m:oMath>
+        <m:r>
+          <w:rPr>
+            <w:rFonts w:ascii="Cambria Math" w:hAnsi="Cambria Math"/>
+          </w:rPr>
+          <m:t>A(</m:t>
+        </m:r>
+        <m:sSub>
+          <m:sSubPr>
+            <m:ctrlPr>
+              <w:rPr>
+                <w:rFonts w:ascii="Cambria Math" w:hAnsi="Cambria Math"/>
+                <w:i/>
+              </w:rPr>
+            </m:ctrlPr>
+          </m:sSubPr>
+          <m:e>
+            <m:r>
+              <w:rPr>
+                <w:rFonts w:ascii="Cambria Math" w:hAnsi="Cambria Math"/>
+              </w:rPr>
+              <m:t>A</m:t>
+            </m:r>
+          </m:e>
+          <m:sub>
+            <m:r>
+              <w:rPr>
+                <w:rFonts w:ascii="Cambria Math" w:hAnsi="Cambria Math"/>
+              </w:rPr>
+              <m:t>x</m:t>
+            </m:r>
+          </m:sub>
+        </m:sSub>
+        <m:r>
+          <w:rPr>
+            <w:rFonts w:ascii="Cambria Math" w:hAnsi="Cambria Math"/>
+          </w:rPr>
+          <m:t>;</m:t>
+        </m:r>
+        <m:sSub>
+          <m:sSubPr>
+            <m:ctrlPr>
+              <w:rPr>
+                <w:rFonts w:ascii="Cambria Math" w:hAnsi="Cambria Math"/>
+                <w:i/>
+              </w:rPr>
+            </m:ctrlPr>
+          </m:sSubPr>
+          <m:e>
+            <m:r>
+              <w:rPr>
+                <w:rFonts w:ascii="Cambria Math" w:hAnsi="Cambria Math"/>
+              </w:rPr>
+              <m:t>A</m:t>
+            </m:r>
+          </m:e>
+          <m:sub>
+            <m:r>
+              <w:rPr>
+                <w:rFonts w:ascii="Cambria Math" w:hAnsi="Cambria Math"/>
+              </w:rPr>
+              <m:t>y</m:t>
+            </m:r>
+          </m:sub>
+        </m:sSub>
+        <m:r>
+          <w:rPr>
+            <w:rFonts w:ascii="Cambria Math" w:hAnsi="Cambria Math"/>
+          </w:rPr>
+          <m:t>)</m:t>
+        </m:r>
+      </m:oMath>
+      <w:r>
+        <w:t xml:space="preserve"> and bottom-right</w:t>
+      </w:r>
+      <m:oMath>
+        <m:r>
+          <w:rPr>
+            <w:rFonts w:ascii="Cambria Math" w:hAnsi="Cambria Math"/>
+          </w:rPr>
+          <m:t xml:space="preserve"> B(</m:t>
+        </m:r>
+        <m:sSub>
+          <m:sSubPr>
+            <m:ctrlPr>
+              <w:rPr>
+                <w:rFonts w:ascii="Cambria Math" w:hAnsi="Cambria Math"/>
+                <w:i/>
+              </w:rPr>
+            </m:ctrlPr>
+          </m:sSubPr>
+          <m:e>
+            <m:r>
+              <w:rPr>
+                <w:rFonts w:ascii="Cambria Math" w:hAnsi="Cambria Math"/>
+              </w:rPr>
+              <m:t>B</m:t>
+            </m:r>
+          </m:e>
+          <m:sub>
+            <m:r>
+              <w:rPr>
+                <w:rFonts w:ascii="Cambria Math" w:hAnsi="Cambria Math"/>
+              </w:rPr>
+              <m:t>x</m:t>
+            </m:r>
+          </m:sub>
+        </m:sSub>
+        <m:r>
+          <w:rPr>
+            <w:rFonts w:ascii="Cambria Math" w:hAnsi="Cambria Math"/>
+          </w:rPr>
+          <m:t>;</m:t>
+        </m:r>
+        <m:sSub>
+          <m:sSubPr>
+            <m:ctrlPr>
+              <w:rPr>
+                <w:rFonts w:ascii="Cambria Math" w:hAnsi="Cambria Math"/>
+                <w:i/>
+              </w:rPr>
+            </m:ctrlPr>
+          </m:sSubPr>
+          <m:e>
+            <m:r>
+              <w:rPr>
+                <w:rFonts w:ascii="Cambria Math" w:hAnsi="Cambria Math"/>
+              </w:rPr>
+              <m:t>B</m:t>
+            </m:r>
+          </m:e>
+          <m:sub>
+            <m:r>
+              <w:rPr>
+                <w:rFonts w:ascii="Cambria Math" w:hAnsi="Cambria Math"/>
+              </w:rPr>
+              <m:t>y</m:t>
+            </m:r>
+          </m:sub>
+        </m:sSub>
+        <m:r>
+          <w:rPr>
+            <w:rFonts w:ascii="Cambria Math" w:hAnsi="Cambria Math"/>
+          </w:rPr>
+          <m:t>)</m:t>
+        </m:r>
+      </m:oMath>
+      <w:r>
+        <w:t xml:space="preserve">. All rectangle sides are parallel to the coordinate axes. A </w:t>
+      </w:r>
+      <w:r>
+        <w:rPr>
+          <w:b/>
+        </w:rPr>
+        <w:t>square</w:t>
+      </w:r>
+      <w:r>
+        <w:t xml:space="preserve"> is defined by its top-left point</w:t>
+      </w:r>
+      <m:oMath>
+        <m:r>
+          <w:rPr>
+            <w:rFonts w:ascii="Cambria Math" w:eastAsiaTheme="minorEastAsia" w:hAnsi="Cambria Math"/>
+          </w:rPr>
+          <m:t xml:space="preserve"> </m:t>
+        </m:r>
+        <m:r>
+          <w:rPr>
+            <w:rFonts w:ascii="Cambria Math" w:hAnsi="Cambria Math"/>
+          </w:rPr>
+          <m:t>A(</m:t>
+        </m:r>
+        <m:sSub>
+          <m:sSubPr>
+            <m:ctrlPr>
+              <w:rPr>
+                <w:rFonts w:ascii="Cambria Math" w:hAnsi="Cambria Math"/>
+                <w:i/>
+              </w:rPr>
+            </m:ctrlPr>
+          </m:sSubPr>
+          <m:e>
+            <m:r>
+              <w:rPr>
+                <w:rFonts w:ascii="Cambria Math" w:hAnsi="Cambria Math"/>
+              </w:rPr>
+              <m:t>A</m:t>
+            </m:r>
+          </m:e>
+          <m:sub>
+            <m:r>
+              <w:rPr>
+                <w:rFonts w:ascii="Cambria Math" w:hAnsi="Cambria Math"/>
+              </w:rPr>
+              <m:t>x</m:t>
+            </m:r>
+          </m:sub>
+        </m:sSub>
+        <m:r>
+          <w:rPr>
+            <w:rFonts w:ascii="Cambria Math" w:hAnsi="Cambria Math"/>
+          </w:rPr>
+          <m:t>;</m:t>
+        </m:r>
+        <m:sSub>
+          <m:sSubPr>
+            <m:ctrlPr>
+              <w:rPr>
+                <w:rFonts w:ascii="Cambria Math" w:hAnsi="Cambria Math"/>
+                <w:i/>
+              </w:rPr>
+            </m:ctrlPr>
+          </m:sSubPr>
+          <m:e>
+            <m:r>
+              <w:rPr>
+                <w:rFonts w:ascii="Cambria Math" w:hAnsi="Cambria Math"/>
+              </w:rPr>
+              <m:t>A</m:t>
+            </m:r>
+          </m:e>
+          <m:sub>
+            <m:r>
+              <w:rPr>
+                <w:rFonts w:ascii="Cambria Math" w:hAnsi="Cambria Math"/>
+              </w:rPr>
+              <m:t>y</m:t>
+            </m:r>
+          </m:sub>
+        </m:sSub>
+        <m:r>
+          <w:rPr>
+            <w:rFonts w:ascii="Cambria Math" w:hAnsi="Cambria Math"/>
+          </w:rPr>
+          <m:t>)</m:t>
+        </m:r>
+      </m:oMath>
+      <w:r>
+        <w:t xml:space="preserve"> and</w:t>
+      </w:r>
+      <w:r>
+        <w:t xml:space="preserve"> </w:t>
+      </w:r>
+      <w:r>
+        <w:t>side</w:t>
+      </w:r>
+      <m:oMath>
+        <m:r>
+          <w:rPr>
+            <w:rFonts w:ascii="Cambria Math" w:hAnsi="Cambria Math"/>
+          </w:rPr>
+          <m:t xml:space="preserve"> S</m:t>
+        </m:r>
+      </m:oMath>
+      <w:r>
+        <w:t xml:space="preserve">.  A </w:t>
+      </w:r>
+      <w:r>
+        <w:rPr>
+          <w:b/>
+        </w:rPr>
+        <w:t>circle</w:t>
+      </w:r>
+      <w:r>
+        <w:t xml:space="preserve"> is defined by its center </w:t>
+      </w:r>
+      <m:oMath>
+        <m:r>
+          <w:rPr>
+            <w:rFonts w:ascii="Cambria Math" w:hAnsi="Cambria Math"/>
+          </w:rPr>
+          <m:t>O(</m:t>
+        </m:r>
+        <m:sSub>
+          <m:sSubPr>
+            <m:ctrlPr>
+              <w:rPr>
+                <w:rFonts w:ascii="Cambria Math" w:hAnsi="Cambria Math"/>
+                <w:i/>
+              </w:rPr>
+            </m:ctrlPr>
+          </m:sSubPr>
+          <m:e>
+            <m:r>
+              <w:rPr>
+                <w:rFonts w:ascii="Cambria Math" w:hAnsi="Cambria Math"/>
+              </w:rPr>
+              <m:t>O</m:t>
+            </m:r>
+          </m:e>
+          <m:sub>
+            <m:r>
+              <w:rPr>
+                <w:rFonts w:ascii="Cambria Math" w:hAnsi="Cambria Math"/>
+              </w:rPr>
+              <m:t>x</m:t>
+            </m:r>
+          </m:sub>
+        </m:sSub>
+        <m:r>
+          <w:rPr>
+            <w:rFonts w:ascii="Cambria Math" w:hAnsi="Cambria Math"/>
+          </w:rPr>
+          <m:t>;</m:t>
+        </m:r>
+        <m:sSub>
+          <m:sSubPr>
+            <m:ctrlPr>
+              <w:rPr>
+                <w:rFonts w:ascii="Cambria Math" w:hAnsi="Cambria Math"/>
+                <w:i/>
+              </w:rPr>
+            </m:ctrlPr>
+          </m:sSubPr>
+          <m:e>
+            <m:r>
+              <w:rPr>
+                <w:rFonts w:ascii="Cambria Math" w:hAnsi="Cambria Math"/>
+              </w:rPr>
+              <m:t>O</m:t>
+            </m:r>
+          </m:e>
+          <m:sub>
+            <m:r>
+              <w:rPr>
+                <w:rFonts w:ascii="Cambria Math" w:hAnsi="Cambria Math"/>
+              </w:rPr>
+              <m:t>y</m:t>
+            </m:r>
+          </m:sub>
+        </m:sSub>
+        <m:r>
+          <w:rPr>
+            <w:rFonts w:ascii="Cambria Math" w:hAnsi="Cambria Math"/>
+          </w:rPr>
+          <m:t xml:space="preserve">) </m:t>
+        </m:r>
+      </m:oMath>
+      <w:r>
+        <w:t>and radius</w:t>
+      </w:r>
+      <m:oMath>
+        <m:r>
+          <w:rPr>
+            <w:rFonts w:ascii="Cambria Math" w:hAnsi="Cambria Math"/>
+          </w:rPr>
+          <m:t xml:space="preserve"> R</m:t>
+        </m:r>
+      </m:oMath>
+      <w:r>
+        <w:t>.</w:t>
       </w:r>
     </w:p>
     <w:p>
@@ -59,23 +778,224 @@
           <w:ilvl w:val="0"/>
           <w:numId w:val="9"/>
         </w:numPr>
-        <w:rPr>
-          <w:color w:val="FF0000"/>
-        </w:rPr>
-      </w:pPr>
-      <w:r>
-        <w:rPr>
-          <w:color w:val="FF0000"/>
-        </w:rPr>
-        <w:t>TODO</w:t>
+      </w:pPr>
+      <w:r>
+        <w:t>Each line contains a single figure in one of the following formats:</w:t>
       </w:r>
     </w:p>
     <w:p>
       <w:pPr>
-        <w:pStyle w:val="Heading2"/>
-      </w:pPr>
-      <w:r>
-        <w:t>Output</w:t>
+        <w:pStyle w:val="ListParagraph"/>
+        <w:numPr>
+          <w:ilvl w:val="1"/>
+          <w:numId w:val="9"/>
+        </w:numPr>
+        <w:rPr>
+          <w:rFonts w:ascii="Consolas" w:hAnsi="Consolas"/>
+          <w:b/>
+        </w:rPr>
+      </w:pPr>
+      <w:r>
+        <w:rPr>
+          <w:rFonts w:ascii="Consolas" w:hAnsi="Consolas"/>
+          <w:b/>
+        </w:rPr>
+        <w:t xml:space="preserve">rectangle name </w:t>
+      </w:r>
+      <w:r>
+        <w:rPr>
+          <w:rFonts w:ascii="Consolas" w:hAnsi="Consolas"/>
+          <w:b/>
+        </w:rPr>
+        <w:t>A</w:t>
+      </w:r>
+      <w:r>
+        <w:rPr>
+          <w:rFonts w:ascii="Consolas" w:hAnsi="Consolas"/>
+          <w:b/>
+          <w:vertAlign w:val="subscript"/>
+        </w:rPr>
+        <w:t>x</w:t>
+      </w:r>
+      <w:r>
+        <w:rPr>
+          <w:rFonts w:ascii="Consolas" w:hAnsi="Consolas"/>
+          <w:b/>
+        </w:rPr>
+        <w:t xml:space="preserve"> A</w:t>
+      </w:r>
+      <w:r>
+        <w:rPr>
+          <w:rFonts w:ascii="Consolas" w:hAnsi="Consolas"/>
+          <w:b/>
+          <w:vertAlign w:val="subscript"/>
+        </w:rPr>
+        <w:t>y</w:t>
+      </w:r>
+      <w:r>
+        <w:rPr>
+          <w:rFonts w:ascii="Consolas" w:hAnsi="Consolas"/>
+          <w:b/>
+        </w:rPr>
+        <w:t xml:space="preserve"> B</w:t>
+      </w:r>
+      <w:r>
+        <w:rPr>
+          <w:rFonts w:ascii="Consolas" w:hAnsi="Consolas"/>
+          <w:b/>
+          <w:vertAlign w:val="subscript"/>
+        </w:rPr>
+        <w:t>x</w:t>
+      </w:r>
+      <w:r>
+        <w:rPr>
+          <w:rFonts w:ascii="Consolas" w:hAnsi="Consolas"/>
+          <w:b/>
+        </w:rPr>
+        <w:t xml:space="preserve"> B</w:t>
+      </w:r>
+      <w:r>
+        <w:rPr>
+          <w:rFonts w:ascii="Consolas" w:hAnsi="Consolas"/>
+          <w:b/>
+          <w:vertAlign w:val="subscript"/>
+        </w:rPr>
+        <w:t>y</w:t>
+      </w:r>
+    </w:p>
+    <w:p>
+      <w:pPr>
+        <w:pStyle w:val="ListParagraph"/>
+        <w:numPr>
+          <w:ilvl w:val="1"/>
+          <w:numId w:val="9"/>
+        </w:numPr>
+        <w:rPr>
+          <w:rFonts w:ascii="Consolas" w:hAnsi="Consolas"/>
+          <w:b/>
+        </w:rPr>
+      </w:pPr>
+      <w:r>
+        <w:rPr>
+          <w:rFonts w:ascii="Consolas" w:hAnsi="Consolas"/>
+          <w:b/>
+        </w:rPr>
+        <w:t>square</w:t>
+      </w:r>
+      <w:r>
+        <w:rPr>
+          <w:rFonts w:ascii="Consolas" w:hAnsi="Consolas"/>
+          <w:b/>
+        </w:rPr>
+        <w:t xml:space="preserve"> name </w:t>
+      </w:r>
+      <w:r>
+        <w:rPr>
+          <w:rFonts w:ascii="Consolas" w:hAnsi="Consolas"/>
+          <w:b/>
+        </w:rPr>
+        <w:t>A</w:t>
+      </w:r>
+      <w:r>
+        <w:rPr>
+          <w:rFonts w:ascii="Consolas" w:hAnsi="Consolas"/>
+          <w:b/>
+          <w:vertAlign w:val="subscript"/>
+        </w:rPr>
+        <w:t>x</w:t>
+      </w:r>
+      <w:r>
+        <w:rPr>
+          <w:rFonts w:ascii="Consolas" w:hAnsi="Consolas"/>
+          <w:b/>
+        </w:rPr>
+        <w:t xml:space="preserve"> A</w:t>
+      </w:r>
+      <w:r>
+        <w:rPr>
+          <w:rFonts w:ascii="Consolas" w:hAnsi="Consolas"/>
+          <w:b/>
+          <w:vertAlign w:val="subscript"/>
+        </w:rPr>
+        <w:t>y</w:t>
+      </w:r>
+      <w:r>
+        <w:rPr>
+          <w:rFonts w:ascii="Consolas" w:hAnsi="Consolas"/>
+          <w:b/>
+        </w:rPr>
+        <w:t xml:space="preserve"> </w:t>
+      </w:r>
+      <w:r>
+        <w:rPr>
+          <w:rFonts w:ascii="Consolas" w:hAnsi="Consolas"/>
+          <w:b/>
+        </w:rPr>
+        <w:t>S</w:t>
+      </w:r>
+    </w:p>
+    <w:p>
+      <w:pPr>
+        <w:pStyle w:val="ListParagraph"/>
+        <w:numPr>
+          <w:ilvl w:val="1"/>
+          <w:numId w:val="9"/>
+        </w:numPr>
+        <w:rPr>
+          <w:rFonts w:ascii="Consolas" w:hAnsi="Consolas"/>
+          <w:b/>
+        </w:rPr>
+      </w:pPr>
+      <w:r>
+        <w:rPr>
+          <w:rFonts w:ascii="Consolas" w:hAnsi="Consolas"/>
+          <w:b/>
+        </w:rPr>
+        <w:t>c</w:t>
+      </w:r>
+      <w:r>
+        <w:rPr>
+          <w:rFonts w:ascii="Consolas" w:hAnsi="Consolas"/>
+          <w:b/>
+        </w:rPr>
+        <w:t xml:space="preserve">ircle name </w:t>
+      </w:r>
+      <w:r>
+        <w:rPr>
+          <w:rFonts w:ascii="Consolas" w:hAnsi="Consolas"/>
+          <w:b/>
+        </w:rPr>
+        <w:t>O</w:t>
+      </w:r>
+      <w:r>
+        <w:rPr>
+          <w:rFonts w:ascii="Consolas" w:hAnsi="Consolas"/>
+          <w:b/>
+          <w:vertAlign w:val="subscript"/>
+        </w:rPr>
+        <w:t>x</w:t>
+      </w:r>
+      <w:r>
+        <w:rPr>
+          <w:rFonts w:ascii="Consolas" w:hAnsi="Consolas"/>
+          <w:b/>
+        </w:rPr>
+        <w:t>, O</w:t>
+      </w:r>
+      <w:r>
+        <w:rPr>
+          <w:rFonts w:ascii="Consolas" w:hAnsi="Consolas"/>
+          <w:b/>
+          <w:vertAlign w:val="subscript"/>
+        </w:rPr>
+        <w:t>y</w:t>
+      </w:r>
+      <w:r>
+        <w:rPr>
+          <w:rFonts w:ascii="Consolas" w:hAnsi="Consolas"/>
+          <w:b/>
+        </w:rPr>
+        <w:t>, R</w:t>
       </w:r>
     </w:p>
     <w:p>
@@ -88,14 +1008,17 @@
         <w:rPr>
           <w:rFonts w:ascii="Consolas" w:hAnsi="Consolas"/>
           <w:b/>
-          <w:color w:val="FF0000"/>
         </w:rPr>
       </w:pPr>
       <w:r>
+        <w:t xml:space="preserve">The last line contains the single word </w:t>
+      </w:r>
+      <w:r>
         <w:rPr>
-          <w:color w:val="FF0000"/>
+          <w:rFonts w:ascii="Consolas" w:hAnsi="Consolas"/>
+          <w:b/>
         </w:rPr>
-        <w:t>TODO</w:t>
+        <w:t>End</w:t>
       </w:r>
     </w:p>
     <w:p>
@@ -103,31 +1026,116 @@
         <w:pStyle w:val="Heading2"/>
       </w:pPr>
       <w:r>
-        <w:t>Constraints</w:t>
+        <w:t>Output</w:t>
       </w:r>
     </w:p>
     <w:p>
       <w:pPr>
+        <w:pStyle w:val="ListParagraph"/>
         <w:numPr>
           <w:ilvl w:val="0"/>
-          <w:numId w:val="10"/>
+          <w:numId w:val="11"/>
         </w:numPr>
         <w:spacing w:before="0" w:after="0" w:line="240" w:lineRule="auto"/>
-        <w:ind w:left="714" w:hanging="357"/>
         <w:jc w:val="both"/>
-        <w:rPr>
-          <w:color w:val="FF0000"/>
-        </w:rPr>
-      </w:pPr>
-      <w:r>
-        <w:rPr>
-          <w:color w:val="FF0000"/>
-        </w:rPr>
-        <w:t>TODO</w:t>
+      </w:pPr>
+      <w:r>
+        <w:t>Print</w:t>
+      </w:r>
+      <w:r>
+        <w:t xml:space="preserve"> </w:t>
+      </w:r>
+      <w:r>
+        <w:t xml:space="preserve">at the console </w:t>
+      </w:r>
+      <w:r>
+        <w:t xml:space="preserve">the longest sequence of </w:t>
+      </w:r>
+      <w:r>
+        <w:t>nested figures</w:t>
+      </w:r>
+      <w:r>
+        <w:t xml:space="preserve"> </w:t>
+      </w:r>
+      <w:r>
+        <w:t>in the following format:</w:t>
       </w:r>
     </w:p>
     <w:p>
       <w:pPr>
+        <w:pStyle w:val="ListParagraph"/>
+        <w:numPr>
+          <w:ilvl w:val="1"/>
+          <w:numId w:val="9"/>
+        </w:numPr>
+      </w:pPr>
+      <w:r>
+        <w:t xml:space="preserve"> </w:t>
+      </w:r>
+      <w:r>
+        <w:rPr>
+          <w:rFonts w:ascii="Consolas" w:hAnsi="Consolas"/>
+          <w:b/>
+        </w:rPr>
+        <w:t>name1</w:t>
+      </w:r>
+      <w:r>
+        <w:rPr>
+          <w:rFonts w:ascii="Consolas" w:hAnsi="Consolas" w:cs="Consolas"/>
+          <w:b/>
+          <w:noProof/>
+        </w:rPr>
+        <w:t xml:space="preserve"> &lt; name2 &lt; </w:t>
+      </w:r>
+      <w:r>
+        <w:rPr>
+          <w:rFonts w:ascii="Consolas" w:hAnsi="Consolas" w:cs="Consolas"/>
+          <w:b/>
+          <w:noProof/>
+        </w:rPr>
+        <w:t>... &lt; nameK</w:t>
+      </w:r>
+    </w:p>
+    <w:p>
+      <w:pPr>
+        <w:pStyle w:val="ListParagraph"/>
+        <w:numPr>
+          <w:ilvl w:val="0"/>
+          <w:numId w:val="11"/>
+        </w:numPr>
+        <w:spacing w:before="0" w:after="0" w:line="240" w:lineRule="auto"/>
+        <w:jc w:val="both"/>
+      </w:pPr>
+      <w:r>
+        <w:t xml:space="preserve">If several longest sequences exist, </w:t>
+      </w:r>
+      <w:r>
+        <w:t>print</w:t>
+      </w:r>
+      <w:r>
+        <w:t xml:space="preserve"> the </w:t>
+      </w:r>
+      <w:r>
+        <w:rPr>
+          <w:b/>
+        </w:rPr>
+        <w:t>first in the alphabetical order</w:t>
+      </w:r>
+      <w:r>
+        <w:t>.</w:t>
+      </w:r>
+    </w:p>
+    <w:p>
+      <w:pPr>
+        <w:pStyle w:val="Heading2"/>
+      </w:pPr>
+      <w:r>
+        <w:t>Constraints</w:t>
+      </w:r>
+    </w:p>
+    <w:p>
+      <w:pPr>
+        <w:pStyle w:val="ListParagraph"/>
         <w:numPr>
           <w:ilvl w:val="0"/>
           <w:numId w:val="10"/>
@@ -137,6 +1145,406 @@
       </w:pPr>
       <w:r>
         <w:rPr>
+          <w:rFonts w:ascii="Consolas" w:hAnsi="Consolas"/>
+          <w:b/>
+        </w:rPr>
+        <w:t>N</w:t>
+      </w:r>
+      <w:r>
+        <w:t xml:space="preserve"> and </w:t>
+      </w:r>
+      <w:r>
+        <w:rPr>
+          <w:rFonts w:ascii="Consolas" w:hAnsi="Consolas"/>
+          <w:b/>
+        </w:rPr>
+        <w:t>K</w:t>
+      </w:r>
+      <w:r>
+        <w:t xml:space="preserve"> are</w:t>
+      </w:r>
+      <w:r>
+        <w:t xml:space="preserve"> integer</w:t>
+      </w:r>
+      <w:r>
+        <w:t>s</w:t>
+      </w:r>
+      <w:r>
+        <w:t xml:space="preserve"> in the interval [1; 25</w:t>
+      </w:r>
+      <w:bookmarkStart w:id="0" w:name="_GoBack"/>
+      <w:bookmarkEnd w:id="0"/>
+      <w:r>
+        <w:t>00].</w:t>
+      </w:r>
+    </w:p>
+    <w:p>
+      <w:pPr>
+        <w:pStyle w:val="ListParagraph"/>
+        <w:numPr>
+          <w:ilvl w:val="0"/>
+          <w:numId w:val="10"/>
+        </w:numPr>
+        <w:spacing w:before="0" w:after="0" w:line="240" w:lineRule="auto"/>
+        <w:jc w:val="both"/>
+      </w:pPr>
+      <m:oMath>
+        <m:sSub>
+          <m:sSubPr>
+            <m:ctrlPr>
+              <w:rPr>
+                <w:rFonts w:ascii="Cambria Math" w:hAnsi="Cambria Math"/>
+                <w:i/>
+              </w:rPr>
+            </m:ctrlPr>
+          </m:sSubPr>
+          <m:e>
+            <m:r>
+              <w:rPr>
+                <w:rFonts w:ascii="Cambria Math" w:hAnsi="Cambria Math"/>
+              </w:rPr>
+              <m:t>A</m:t>
+            </m:r>
+          </m:e>
+          <m:sub>
+            <m:r>
+              <w:rPr>
+                <w:rFonts w:ascii="Cambria Math" w:hAnsi="Cambria Math"/>
+              </w:rPr>
+              <m:t>x</m:t>
+            </m:r>
+          </m:sub>
+        </m:sSub>
+      </m:oMath>
+      <w:r>
+        <w:t xml:space="preserve">, </w:t>
+      </w:r>
+      <m:oMath>
+        <m:sSub>
+          <m:sSubPr>
+            <m:ctrlPr>
+              <w:rPr>
+                <w:rFonts w:ascii="Cambria Math" w:hAnsi="Cambria Math"/>
+                <w:i/>
+              </w:rPr>
+            </m:ctrlPr>
+          </m:sSubPr>
+          <m:e>
+            <m:r>
+              <w:rPr>
+                <w:rFonts w:ascii="Cambria Math" w:hAnsi="Cambria Math"/>
+              </w:rPr>
+              <m:t>A</m:t>
+            </m:r>
+          </m:e>
+          <m:sub>
+            <m:r>
+              <w:rPr>
+                <w:rFonts w:ascii="Cambria Math" w:hAnsi="Cambria Math"/>
+              </w:rPr>
+              <m:t>y</m:t>
+            </m:r>
+          </m:sub>
+        </m:sSub>
+      </m:oMath>
+      <w:r>
+        <w:t xml:space="preserve">, </w:t>
+      </w:r>
+      <m:oMath>
+        <m:sSub>
+          <m:sSubPr>
+            <m:ctrlPr>
+              <w:rPr>
+                <w:rFonts w:ascii="Cambria Math" w:hAnsi="Cambria Math"/>
+                <w:i/>
+              </w:rPr>
+            </m:ctrlPr>
+          </m:sSubPr>
+          <m:e>
+            <m:r>
+              <w:rPr>
+                <w:rFonts w:ascii="Cambria Math" w:hAnsi="Cambria Math"/>
+              </w:rPr>
+              <m:t>B</m:t>
+            </m:r>
+          </m:e>
+          <m:sub>
+            <m:r>
+              <w:rPr>
+                <w:rFonts w:ascii="Cambria Math" w:hAnsi="Cambria Math"/>
+              </w:rPr>
+              <m:t>x</m:t>
+            </m:r>
+          </m:sub>
+        </m:sSub>
+      </m:oMath>
+      <w:r>
+        <w:t xml:space="preserve">, </w:t>
+      </w:r>
+      <m:oMath>
+        <m:sSub>
+          <m:sSubPr>
+            <m:ctrlPr>
+              <w:rPr>
+                <w:rFonts w:ascii="Cambria Math" w:hAnsi="Cambria Math"/>
+                <w:i/>
+              </w:rPr>
+            </m:ctrlPr>
+          </m:sSubPr>
+          <m:e>
+            <m:r>
+              <w:rPr>
+                <w:rFonts w:ascii="Cambria Math" w:hAnsi="Cambria Math"/>
+              </w:rPr>
+              <m:t>B</m:t>
+            </m:r>
+          </m:e>
+          <m:sub>
+            <m:r>
+              <w:rPr>
+                <w:rFonts w:ascii="Cambria Math" w:hAnsi="Cambria Math"/>
+              </w:rPr>
+              <m:t>y</m:t>
+            </m:r>
+          </m:sub>
+        </m:sSub>
+      </m:oMath>
+      <w:r>
+        <w:t xml:space="preserve">, </w:t>
+      </w:r>
+      <m:oMath>
+        <m:sSub>
+          <m:sSubPr>
+            <m:ctrlPr>
+              <w:rPr>
+                <w:rFonts w:ascii="Cambria Math" w:hAnsi="Cambria Math"/>
+                <w:i/>
+              </w:rPr>
+            </m:ctrlPr>
+          </m:sSubPr>
+          <m:e>
+            <m:r>
+              <w:rPr>
+                <w:rFonts w:ascii="Cambria Math" w:hAnsi="Cambria Math"/>
+              </w:rPr>
+              <m:t>O</m:t>
+            </m:r>
+          </m:e>
+          <m:sub>
+            <m:r>
+              <w:rPr>
+                <w:rFonts w:ascii="Cambria Math" w:hAnsi="Cambria Math"/>
+              </w:rPr>
+              <m:t>x</m:t>
+            </m:r>
+          </m:sub>
+        </m:sSub>
+      </m:oMath>
+      <w:r>
+        <w:t xml:space="preserve">, </w:t>
+      </w:r>
+      <m:oMath>
+        <m:sSub>
+          <m:sSubPr>
+            <m:ctrlPr>
+              <w:rPr>
+                <w:rFonts w:ascii="Cambria Math" w:hAnsi="Cambria Math"/>
+                <w:i/>
+              </w:rPr>
+            </m:ctrlPr>
+          </m:sSubPr>
+          <m:e>
+            <m:r>
+              <w:rPr>
+                <w:rFonts w:ascii="Cambria Math" w:hAnsi="Cambria Math"/>
+              </w:rPr>
+              <m:t>O</m:t>
+            </m:r>
+          </m:e>
+          <m:sub>
+            <m:r>
+              <w:rPr>
+                <w:rFonts w:ascii="Cambria Math" w:hAnsi="Cambria Math"/>
+              </w:rPr>
+              <m:t>y</m:t>
+            </m:r>
+          </m:sub>
+        </m:sSub>
+      </m:oMath>
+      <w:r>
+        <w:t xml:space="preserve">, </w:t>
+      </w:r>
+      <m:oMath>
+        <m:r>
+          <w:rPr>
+            <w:rFonts w:ascii="Cambria Math" w:hAnsi="Cambria Math"/>
+          </w:rPr>
+          <m:t xml:space="preserve">S </m:t>
+        </m:r>
+      </m:oMath>
+      <w:r>
+        <w:t xml:space="preserve">and </w:t>
+      </w:r>
+      <m:oMath>
+        <m:r>
+          <w:rPr>
+            <w:rFonts w:ascii="Cambria Math" w:hAnsi="Cambria Math"/>
+          </w:rPr>
+          <m:t>R</m:t>
+        </m:r>
+      </m:oMath>
+      <w:r>
+        <w:t xml:space="preserve"> are integer numbers in the range [-10000; 10000]. </w:t>
+      </w:r>
+      <m:oMath>
+        <m:r>
+          <w:rPr>
+            <w:rFonts w:ascii="Cambria Math" w:hAnsi="Cambria Math"/>
+          </w:rPr>
+          <m:t>S</m:t>
+        </m:r>
+      </m:oMath>
+      <w:r>
+        <w:rPr>
+          <w:rFonts w:eastAsiaTheme="minorEastAsia"/>
+        </w:rPr>
+        <w:t xml:space="preserve"> and</w:t>
+      </w:r>
+      <m:oMath>
+        <m:r>
+          <w:rPr>
+            <w:rFonts w:ascii="Cambria Math" w:eastAsiaTheme="minorEastAsia" w:hAnsi="Cambria Math"/>
+          </w:rPr>
+          <m:t xml:space="preserve"> </m:t>
+        </m:r>
+        <m:r>
+          <w:rPr>
+            <w:rFonts w:ascii="Cambria Math" w:hAnsi="Cambria Math"/>
+          </w:rPr>
+          <m:t>R</m:t>
+        </m:r>
+      </m:oMath>
+      <w:r>
+        <w:t xml:space="preserve"> are always positive.</w:t>
+      </w:r>
+    </w:p>
+    <w:p>
+      <w:pPr>
+        <w:pStyle w:val="ListParagraph"/>
+        <w:numPr>
+          <w:ilvl w:val="0"/>
+          <w:numId w:val="10"/>
+        </w:numPr>
+        <w:spacing w:before="0" w:after="0" w:line="240" w:lineRule="auto"/>
+        <w:jc w:val="both"/>
+      </w:pPr>
+      <w:r>
+        <w:t>When calculating, consider two points to be close enough to be considered the same if their X and Y coordinates are less than 0.01 units apart.</w:t>
+      </w:r>
+    </w:p>
+    <w:p>
+      <w:pPr>
+        <w:pStyle w:val="ListParagraph"/>
+        <w:numPr>
+          <w:ilvl w:val="0"/>
+          <w:numId w:val="10"/>
+        </w:numPr>
+        <w:spacing w:before="0" w:after="0" w:line="240" w:lineRule="auto"/>
+        <w:jc w:val="both"/>
+        <w:rPr>
+          <w:rFonts w:eastAsia="MS Mincho"/>
+        </w:rPr>
+      </w:pPr>
+      <w:r>
+        <w:rPr>
+          <w:b/>
+          <w:noProof/>
+        </w:rPr>
+        <w:t>Figure</w:t>
+      </w:r>
+      <w:r>
+        <w:rPr>
+          <w:b/>
+          <w:noProof/>
+        </w:rPr>
+        <w:t xml:space="preserve"> names</w:t>
+      </w:r>
+      <w:r>
+        <w:rPr>
+          <w:noProof/>
+        </w:rPr>
+        <w:t xml:space="preserve"> consist of Latin letters and digits and are case-sensitive.</w:t>
+      </w:r>
+      <w:r>
+        <w:rPr>
+          <w:noProof/>
+        </w:rPr>
+        <w:t xml:space="preserve"> </w:t>
+      </w:r>
+      <w:r>
+        <w:rPr>
+          <w:rFonts w:eastAsia="MS Mincho"/>
+        </w:rPr>
+        <w:t>Duplicate names are not allowed.</w:t>
+      </w:r>
+    </w:p>
+    <w:p>
+      <w:pPr>
+        <w:numPr>
+          <w:ilvl w:val="0"/>
+          <w:numId w:val="10"/>
+        </w:numPr>
+        <w:spacing w:before="0" w:after="0" w:line="240" w:lineRule="auto"/>
+        <w:jc w:val="both"/>
+      </w:pPr>
+      <w:r>
+        <w:rPr>
+          <w:rFonts w:eastAsia="MS Mincho"/>
+        </w:rPr>
+        <w:t>No two</w:t>
+      </w:r>
+      <w:r>
+        <w:rPr>
+          <w:rFonts w:eastAsia="MS Mincho"/>
+        </w:rPr>
+        <w:t xml:space="preserve"> </w:t>
+      </w:r>
+      <w:r>
+        <w:rPr>
+          <w:rFonts w:eastAsia="MS Mincho"/>
+        </w:rPr>
+        <w:t>figures</w:t>
+      </w:r>
+      <w:r>
+        <w:rPr>
+          <w:rFonts w:eastAsia="MS Mincho"/>
+        </w:rPr>
+        <w:t xml:space="preserve"> </w:t>
+      </w:r>
+      <w:r>
+        <w:rPr>
+          <w:rFonts w:eastAsia="MS Mincho"/>
+        </w:rPr>
+        <w:t>have</w:t>
+      </w:r>
+      <w:r>
+        <w:rPr>
+          <w:rFonts w:eastAsia="MS Mincho"/>
+        </w:rPr>
+        <w:t xml:space="preserve"> the same coordinates.</w:t>
+      </w:r>
+    </w:p>
+    <w:p>
+      <w:pPr>
+        <w:numPr>
+          <w:ilvl w:val="0"/>
+          <w:numId w:val="10"/>
+        </w:numPr>
+        <w:spacing w:before="0" w:after="0" w:line="240" w:lineRule="auto"/>
+        <w:jc w:val="both"/>
+      </w:pPr>
+      <w:r>
+        <w:rPr>
           <w:lang w:eastAsia="ja-JP"/>
         </w:rPr>
         <w:t xml:space="preserve">Time limit: </w:t>
@@ -146,7 +1554,21 @@
           <w:b/>
           <w:lang w:eastAsia="ja-JP"/>
         </w:rPr>
-        <w:t>100</w:t>
+        <w:t>1</w:t>
+      </w:r>
+      <w:r>
+        <w:rPr>
+          <w:b/>
+          <w:lang w:eastAsia="ja-JP"/>
+        </w:rPr>
+        <w:t>5</w:t>
+      </w:r>
+      <w:r>
+        <w:rPr>
+          <w:b/>
+          <w:lang w:eastAsia="ja-JP"/>
+        </w:rPr>
+        <w:t>0</w:t>
       </w:r>
       <w:r>
         <w:rPr>
@@ -188,7 +1610,7 @@
           <w:b/>
           <w:lang w:eastAsia="ja-JP"/>
         </w:rPr>
-        <w:t>16</w:t>
+        <w:t>24</w:t>
       </w:r>
       <w:r>
         <w:rPr>
@@ -201,30 +1623,32 @@
       </w:r>
     </w:p>
     <w:p>
+      <w:r>
+        <w:br w:type="page"/>
+      </w:r>
+    </w:p>
+    <w:p>
       <w:pPr>
         <w:pStyle w:val="Heading2"/>
         <w:spacing w:after="120"/>
       </w:pPr>
       <w:r>
+        <w:lastRenderedPageBreak/>
         <w:t>Sample Input and Output</w:t>
-      </w:r>
-      <w:r>
-        <w:rPr>
-          <w:color w:val="FF0000"/>
-        </w:rPr>
-        <w:t xml:space="preserve"> </w:t>
-      </w:r>
-      <w:r>
-        <w:rPr>
-          <w:color w:val="FF0000"/>
-        </w:rPr>
-        <w:t>TODO</w:t>
       </w:r>
     </w:p>
     <w:tbl>
       <w:tblPr>
-        <w:tblStyle w:val="TableGrid"/>
-        <w:tblW w:w="9776" w:type="dxa"/>
+        <w:tblW w:w="10591" w:type="dxa"/>
+        <w:tblInd w:w="23" w:type="dxa"/>
+        <w:tblBorders>
+          <w:top w:val="single" w:sz="4" w:space="0" w:color="auto"/>
+          <w:left w:val="single" w:sz="4" w:space="0" w:color="auto"/>
+          <w:bottom w:val="single" w:sz="4" w:space="0" w:color="auto"/>
+          <w:right w:val="single" w:sz="4" w:space="0" w:color="auto"/>
+          <w:insideH w:val="single" w:sz="4" w:space="0" w:color="auto"/>
+          <w:insideV w:val="single" w:sz="4" w:space="0" w:color="auto"/>
+        </w:tblBorders>
         <w:tblLayout w:type="fixed"/>
         <w:tblCellMar>
           <w:top w:w="57" w:type="dxa"/>
@@ -235,28 +1659,33 @@
         <w:tblLook w:val="04A0" w:firstRow="1" w:lastRow="0" w:firstColumn="1" w:lastColumn="0" w:noHBand="0" w:noVBand="1"/>
       </w:tblPr>
       <w:tblGrid>
-        <w:gridCol w:w="2972"/>
-        <w:gridCol w:w="3402"/>
-        <w:gridCol w:w="3402"/>
+        <w:gridCol w:w="3658"/>
+        <w:gridCol w:w="6933"/>
       </w:tblGrid>
       <w:tr>
+        <w:trPr>
+          <w:trHeight w:val="22"/>
+        </w:trPr>
         <w:tc>
           <w:tcPr>
-            <w:tcW w:w="2972" w:type="dxa"/>
-            <w:shd w:val="clear" w:color="auto" w:fill="D9D9D9"/>
+            <w:tcW w:w="3658" w:type="dxa"/>
+            <w:shd w:val="clear" w:color="auto" w:fill="D9D9D9" w:themeFill="background1" w:themeFillShade="D9"/>
           </w:tcPr>
           <w:p>
             <w:pPr>
-              <w:spacing w:before="0" w:after="0"/>
-              <w:rPr>
-                <w:rFonts w:ascii="Calibri" w:eastAsia="Calibri" w:hAnsi="Calibri" w:cs="Times New Roman"/>
-                <w:b/>
+              <w:spacing w:after="0" w:line="240" w:lineRule="auto"/>
+              <w:jc w:val="center"/>
+              <w:rPr>
+                <w:rStyle w:val="Strong"/>
+                <w:sz w:val="24"/>
+                <w:szCs w:val="24"/>
               </w:rPr>
             </w:pPr>
             <w:r>
               <w:rPr>
-                <w:rFonts w:ascii="Calibri" w:eastAsia="Calibri" w:hAnsi="Calibri" w:cs="Times New Roman"/>
-                <w:b/>
+                <w:rStyle w:val="Strong"/>
+                <w:sz w:val="24"/>
+                <w:szCs w:val="24"/>
               </w:rPr>
               <w:t>Input</w:t>
             </w:r>
@@ -264,21 +1693,444 @@
         </w:tc>
         <w:tc>
           <w:tcPr>
-            <w:tcW w:w="3402" w:type="dxa"/>
-            <w:shd w:val="clear" w:color="auto" w:fill="D9D9D9"/>
+            <w:tcW w:w="6933" w:type="dxa"/>
+            <w:shd w:val="clear" w:color="auto" w:fill="D9D9D9" w:themeFill="background1" w:themeFillShade="D9"/>
           </w:tcPr>
           <w:p>
             <w:pPr>
-              <w:spacing w:before="0" w:after="0"/>
-              <w:rPr>
-                <w:rFonts w:ascii="Calibri" w:eastAsia="Calibri" w:hAnsi="Calibri" w:cs="Times New Roman"/>
-                <w:b/>
+              <w:spacing w:after="0" w:line="240" w:lineRule="auto"/>
+              <w:jc w:val="center"/>
+              <w:rPr>
+                <w:rStyle w:val="Strong"/>
+                <w:sz w:val="24"/>
+                <w:szCs w:val="24"/>
               </w:rPr>
             </w:pPr>
             <w:r>
               <w:rPr>
-                <w:rFonts w:ascii="Calibri" w:eastAsia="Calibri" w:hAnsi="Calibri" w:cs="Times New Roman"/>
-                <w:b/>
+                <w:rStyle w:val="Strong"/>
+                <w:sz w:val="24"/>
+                <w:szCs w:val="24"/>
+              </w:rPr>
+              <w:t>Visualization</w:t>
+            </w:r>
+          </w:p>
+        </w:tc>
+      </w:tr>
+      <w:tr>
+        <w:trPr>
+          <w:trHeight w:val="270"/>
+        </w:trPr>
+        <w:tc>
+          <w:tcPr>
+            <w:tcW w:w="3658" w:type="dxa"/>
+          </w:tcPr>
+          <w:p>
+            <w:pPr>
+              <w:spacing w:after="0" w:line="240" w:lineRule="auto"/>
+              <w:rPr>
+                <w:rFonts w:ascii="Consolas" w:hAnsi="Consolas" w:cs="Consolas"/>
+                <w:noProof/>
+                <w:sz w:val="21"/>
+                <w:szCs w:val="21"/>
+              </w:rPr>
+            </w:pPr>
+            <w:r>
+              <w:rPr>
+                <w:rFonts w:ascii="Consolas" w:hAnsi="Consolas" w:cs="Consolas"/>
+                <w:noProof/>
+                <w:sz w:val="21"/>
+                <w:szCs w:val="21"/>
+              </w:rPr>
+              <w:t xml:space="preserve">rectangle </w:t>
+            </w:r>
+            <w:r>
+              <w:rPr>
+                <w:rFonts w:ascii="Consolas" w:hAnsi="Consolas" w:cs="Consolas"/>
+                <w:noProof/>
+                <w:sz w:val="21"/>
+                <w:szCs w:val="21"/>
+              </w:rPr>
+              <w:t>Theta -30 40 55 -10</w:t>
+            </w:r>
+          </w:p>
+          <w:p>
+            <w:pPr>
+              <w:spacing w:after="0" w:line="240" w:lineRule="auto"/>
+              <w:rPr>
+                <w:rFonts w:ascii="Consolas" w:hAnsi="Consolas" w:cs="Consolas"/>
+                <w:noProof/>
+                <w:sz w:val="21"/>
+                <w:szCs w:val="21"/>
+              </w:rPr>
+            </w:pPr>
+            <w:r>
+              <w:rPr>
+                <w:rFonts w:ascii="Consolas" w:hAnsi="Consolas" w:cs="Consolas"/>
+                <w:noProof/>
+                <w:sz w:val="21"/>
+                <w:szCs w:val="21"/>
+              </w:rPr>
+              <w:t xml:space="preserve">square Delta -40 30 </w:t>
+            </w:r>
+            <w:r>
+              <w:rPr>
+                <w:rFonts w:ascii="Consolas" w:hAnsi="Consolas" w:cs="Consolas"/>
+                <w:noProof/>
+                <w:sz w:val="21"/>
+                <w:szCs w:val="21"/>
+              </w:rPr>
+              <w:t>20</w:t>
+            </w:r>
+          </w:p>
+          <w:p>
+            <w:pPr>
+              <w:spacing w:after="0" w:line="240" w:lineRule="auto"/>
+              <w:rPr>
+                <w:rFonts w:ascii="Consolas" w:hAnsi="Consolas" w:cs="Consolas"/>
+                <w:noProof/>
+                <w:sz w:val="21"/>
+                <w:szCs w:val="21"/>
+              </w:rPr>
+            </w:pPr>
+            <w:r>
+              <w:rPr>
+                <w:rFonts w:ascii="Consolas" w:hAnsi="Consolas" w:cs="Consolas"/>
+                <w:noProof/>
+                <w:sz w:val="21"/>
+                <w:szCs w:val="21"/>
+              </w:rPr>
+              <w:t>rectangle Alpha</w:t>
+            </w:r>
+            <w:r>
+              <w:rPr>
+                <w:rFonts w:ascii="Consolas" w:hAnsi="Consolas" w:cs="Consolas"/>
+                <w:noProof/>
+                <w:sz w:val="21"/>
+                <w:szCs w:val="21"/>
+              </w:rPr>
+              <w:t xml:space="preserve"> -60 50 40 -20</w:t>
+            </w:r>
+          </w:p>
+          <w:p>
+            <w:pPr>
+              <w:spacing w:after="0" w:line="240" w:lineRule="auto"/>
+              <w:rPr>
+                <w:rFonts w:ascii="Consolas" w:hAnsi="Consolas" w:cs="Consolas"/>
+                <w:noProof/>
+                <w:sz w:val="21"/>
+                <w:szCs w:val="21"/>
+              </w:rPr>
+            </w:pPr>
+            <w:r>
+              <w:rPr>
+                <w:rFonts w:ascii="Consolas" w:hAnsi="Consolas" w:cs="Consolas"/>
+                <w:noProof/>
+                <w:sz w:val="21"/>
+                <w:szCs w:val="21"/>
+              </w:rPr>
+              <w:t xml:space="preserve">square </w:t>
+            </w:r>
+            <w:r>
+              <w:rPr>
+                <w:rFonts w:ascii="Consolas" w:hAnsi="Consolas" w:cs="Consolas"/>
+                <w:noProof/>
+                <w:sz w:val="21"/>
+                <w:szCs w:val="21"/>
+              </w:rPr>
+              <w:t>Zeta</w:t>
+            </w:r>
+            <w:r>
+              <w:rPr>
+                <w:rFonts w:ascii="Consolas" w:hAnsi="Consolas" w:cs="Consolas"/>
+                <w:noProof/>
+                <w:sz w:val="21"/>
+                <w:szCs w:val="21"/>
+              </w:rPr>
+              <w:t xml:space="preserve"> -50 30 </w:t>
+            </w:r>
+            <w:r>
+              <w:rPr>
+                <w:rFonts w:ascii="Consolas" w:hAnsi="Consolas" w:cs="Consolas"/>
+                <w:noProof/>
+                <w:sz w:val="21"/>
+                <w:szCs w:val="21"/>
+              </w:rPr>
+              <w:t>30</w:t>
+            </w:r>
+          </w:p>
+          <w:p>
+            <w:pPr>
+              <w:spacing w:after="0" w:line="240" w:lineRule="auto"/>
+              <w:rPr>
+                <w:rFonts w:ascii="Consolas" w:hAnsi="Consolas" w:cs="Consolas"/>
+                <w:noProof/>
+                <w:sz w:val="21"/>
+                <w:szCs w:val="21"/>
+              </w:rPr>
+            </w:pPr>
+            <w:r>
+              <w:rPr>
+                <w:rFonts w:ascii="Consolas" w:hAnsi="Consolas" w:cs="Consolas"/>
+                <w:noProof/>
+                <w:sz w:val="21"/>
+                <w:szCs w:val="21"/>
+              </w:rPr>
+              <w:t xml:space="preserve">circle </w:t>
+            </w:r>
+            <w:r>
+              <w:rPr>
+                <w:rFonts w:ascii="Consolas" w:hAnsi="Consolas" w:cs="Consolas"/>
+                <w:noProof/>
+                <w:sz w:val="21"/>
+                <w:szCs w:val="21"/>
+              </w:rPr>
+              <w:t>Beta</w:t>
+            </w:r>
+            <w:r>
+              <w:rPr>
+                <w:rFonts w:ascii="Consolas" w:hAnsi="Consolas" w:cs="Consolas"/>
+                <w:noProof/>
+                <w:sz w:val="21"/>
+                <w:szCs w:val="21"/>
+              </w:rPr>
+              <w:t xml:space="preserve"> 5</w:t>
+            </w:r>
+            <w:r>
+              <w:rPr>
+                <w:rFonts w:ascii="Consolas" w:hAnsi="Consolas" w:cs="Consolas"/>
+                <w:noProof/>
+                <w:sz w:val="21"/>
+                <w:szCs w:val="21"/>
+              </w:rPr>
+              <w:t xml:space="preserve"> </w:t>
+            </w:r>
+            <w:r>
+              <w:rPr>
+                <w:rFonts w:ascii="Consolas" w:hAnsi="Consolas" w:cs="Consolas"/>
+                <w:noProof/>
+                <w:sz w:val="21"/>
+                <w:szCs w:val="21"/>
+              </w:rPr>
+              <w:t>1</w:t>
+            </w:r>
+            <w:r>
+              <w:rPr>
+                <w:rFonts w:ascii="Consolas" w:hAnsi="Consolas" w:cs="Consolas"/>
+                <w:noProof/>
+                <w:sz w:val="21"/>
+                <w:szCs w:val="21"/>
+              </w:rPr>
+              <w:t>5</w:t>
+            </w:r>
+            <w:r>
+              <w:rPr>
+                <w:rFonts w:ascii="Consolas" w:hAnsi="Consolas" w:cs="Consolas"/>
+                <w:noProof/>
+                <w:sz w:val="21"/>
+                <w:szCs w:val="21"/>
+              </w:rPr>
+              <w:t xml:space="preserve"> </w:t>
+            </w:r>
+            <w:r>
+              <w:rPr>
+                <w:rFonts w:ascii="Consolas" w:hAnsi="Consolas" w:cs="Consolas"/>
+                <w:noProof/>
+                <w:sz w:val="21"/>
+                <w:szCs w:val="21"/>
+              </w:rPr>
+              <w:t>15</w:t>
+            </w:r>
+          </w:p>
+          <w:p>
+            <w:pPr>
+              <w:spacing w:after="0" w:line="240" w:lineRule="auto"/>
+              <w:rPr>
+                <w:rFonts w:ascii="Consolas" w:hAnsi="Consolas" w:cs="Consolas"/>
+                <w:noProof/>
+                <w:sz w:val="21"/>
+                <w:szCs w:val="21"/>
+              </w:rPr>
+            </w:pPr>
+            <w:r>
+              <w:rPr>
+                <w:rFonts w:ascii="Consolas" w:hAnsi="Consolas" w:cs="Consolas"/>
+                <w:noProof/>
+                <w:sz w:val="21"/>
+                <w:szCs w:val="21"/>
+              </w:rPr>
+              <w:t>circle Lambda</w:t>
+            </w:r>
+            <w:r>
+              <w:rPr>
+                <w:rFonts w:ascii="Consolas" w:hAnsi="Consolas" w:cs="Consolas"/>
+                <w:noProof/>
+                <w:sz w:val="21"/>
+                <w:szCs w:val="21"/>
+              </w:rPr>
+              <w:t xml:space="preserve"> 50 30 20</w:t>
+            </w:r>
+          </w:p>
+          <w:p>
+            <w:pPr>
+              <w:spacing w:after="0" w:line="240" w:lineRule="auto"/>
+              <w:rPr>
+                <w:rFonts w:ascii="Consolas" w:hAnsi="Consolas" w:cs="Consolas"/>
+                <w:noProof/>
+                <w:sz w:val="21"/>
+                <w:szCs w:val="21"/>
+              </w:rPr>
+            </w:pPr>
+            <w:r>
+              <w:rPr>
+                <w:rFonts w:ascii="Consolas" w:hAnsi="Consolas" w:cs="Consolas"/>
+                <w:noProof/>
+                <w:sz w:val="21"/>
+                <w:szCs w:val="21"/>
+              </w:rPr>
+              <w:t xml:space="preserve">rectangle </w:t>
+            </w:r>
+            <w:r>
+              <w:rPr>
+                <w:rFonts w:ascii="Consolas" w:hAnsi="Consolas" w:cs="Consolas"/>
+                <w:noProof/>
+                <w:sz w:val="21"/>
+                <w:szCs w:val="21"/>
+              </w:rPr>
+              <w:t>Gamma -40 40 6</w:t>
+            </w:r>
+            <w:r>
+              <w:rPr>
+                <w:rFonts w:ascii="Consolas" w:hAnsi="Consolas" w:cs="Consolas"/>
+                <w:noProof/>
+                <w:sz w:val="21"/>
+                <w:szCs w:val="21"/>
+              </w:rPr>
+              <w:t>0</w:t>
+            </w:r>
+            <w:r>
+              <w:rPr>
+                <w:rFonts w:ascii="Consolas" w:hAnsi="Consolas" w:cs="Consolas"/>
+                <w:noProof/>
+                <w:sz w:val="21"/>
+                <w:szCs w:val="21"/>
+              </w:rPr>
+              <w:t xml:space="preserve"> -35</w:t>
+            </w:r>
+          </w:p>
+          <w:p>
+            <w:pPr>
+              <w:spacing w:after="0" w:line="240" w:lineRule="auto"/>
+              <w:rPr>
+                <w:rFonts w:ascii="Consolas" w:hAnsi="Consolas" w:cs="Consolas"/>
+                <w:noProof/>
+                <w:sz w:val="20"/>
+                <w:szCs w:val="20"/>
+              </w:rPr>
+            </w:pPr>
+            <w:r>
+              <w:rPr>
+                <w:rFonts w:ascii="Consolas" w:hAnsi="Consolas" w:cs="Consolas"/>
+                <w:noProof/>
+                <w:sz w:val="21"/>
+                <w:szCs w:val="21"/>
+              </w:rPr>
+              <w:t>End</w:t>
+            </w:r>
+          </w:p>
+        </w:tc>
+        <w:tc>
+          <w:tcPr>
+            <w:tcW w:w="6933" w:type="dxa"/>
+            <w:vMerge w:val="restart"/>
+            <w:vAlign w:val="center"/>
+          </w:tcPr>
+          <w:p>
+            <w:pPr>
+              <w:spacing w:before="60" w:after="0" w:line="240" w:lineRule="auto"/>
+              <w:jc w:val="center"/>
+              <w:rPr>
+                <w:noProof/>
+              </w:rPr>
+            </w:pPr>
+            <w:r>
+              <w:rPr>
+                <w:noProof/>
+                <w:lang w:val="bg-BG" w:eastAsia="bg-BG"/>
+              </w:rPr>
+              <w:drawing>
+                <wp:inline distT="0" distB="0" distL="0" distR="0" wp14:anchorId="4F465CDF">
+                  <wp:extent cx="3371850" cy="2511309"/>
+                  <wp:effectExtent l="0" t="0" r="0" b="3810"/>
+                  <wp:docPr id="46" name="Picture 46"/>
+                  <wp:cNvGraphicFramePr>
+                    <a:graphicFrameLocks xmlns:a="http://schemas.openxmlformats.org/drawingml/2006/main" noChangeAspect="1"/>
+                  </wp:cNvGraphicFramePr>
+                  <a:graphic xmlns:a="http://schemas.openxmlformats.org/drawingml/2006/main">
+                    <a:graphicData uri="http://schemas.openxmlformats.org/drawingml/2006/picture">
+                      <pic:pic xmlns:pic="http://schemas.openxmlformats.org/drawingml/2006/picture">
+                        <pic:nvPicPr>
+                          <pic:cNvPr id="0" name="Picture 4"/>
+                          <pic:cNvPicPr>
+                            <a:picLocks noChangeAspect="1" noChangeArrowheads="1"/>
+                          </pic:cNvPicPr>
+                        </pic:nvPicPr>
+                        <pic:blipFill>
+                          <a:blip r:embed="rId8" cstate="print">
+                            <a:extLst>
+                              <a:ext uri="{28A0092B-C50C-407E-A947-70E740481C1C}">
+                                <a14:useLocalDpi xmlns:a14="http://schemas.microsoft.com/office/drawing/2010/main" val="0"/>
+                              </a:ext>
+                            </a:extLst>
+                          </a:blip>
+                          <a:srcRect/>
+                          <a:stretch>
+                            <a:fillRect/>
+                          </a:stretch>
+                        </pic:blipFill>
+                        <pic:spPr bwMode="auto">
+                          <a:xfrm>
+                            <a:off x="0" y="0"/>
+                            <a:ext cx="3380163" cy="2517500"/>
+                          </a:xfrm>
+                          <a:prstGeom prst="rect">
+                            <a:avLst/>
+                          </a:prstGeom>
+                          <a:noFill/>
+                        </pic:spPr>
+                      </pic:pic>
+                    </a:graphicData>
+                  </a:graphic>
+                </wp:inline>
+              </w:drawing>
+            </w:r>
+          </w:p>
+        </w:tc>
+      </w:tr>
+      <w:tr>
+        <w:trPr>
+          <w:trHeight w:val="31"/>
+        </w:trPr>
+        <w:tc>
+          <w:tcPr>
+            <w:tcW w:w="3658" w:type="dxa"/>
+            <w:shd w:val="clear" w:color="auto" w:fill="D9D9D9" w:themeFill="background1" w:themeFillShade="D9"/>
+          </w:tcPr>
+          <w:p>
+            <w:pPr>
+              <w:spacing w:after="0" w:line="240" w:lineRule="auto"/>
+              <w:jc w:val="center"/>
+              <w:rPr>
+                <w:rStyle w:val="Strong"/>
+                <w:sz w:val="24"/>
+                <w:szCs w:val="24"/>
+              </w:rPr>
+            </w:pPr>
+            <w:r>
+              <w:rPr>
+                <w:rStyle w:val="Strong"/>
+                <w:sz w:val="24"/>
+                <w:szCs w:val="24"/>
               </w:rPr>
               <w:t>Output</w:t>
             </w:r>
@@ -286,68 +2138,664 @@
         </w:tc>
         <w:tc>
           <w:tcPr>
-            <w:tcW w:w="3402" w:type="dxa"/>
-            <w:shd w:val="clear" w:color="auto" w:fill="D9D9D9"/>
+            <w:tcW w:w="6933" w:type="dxa"/>
+            <w:vMerge/>
           </w:tcPr>
           <w:p>
             <w:pPr>
-              <w:spacing w:before="0" w:after="0"/>
-              <w:rPr>
-                <w:rFonts w:ascii="Calibri" w:eastAsia="Calibri" w:hAnsi="Calibri" w:cs="Times New Roman"/>
-                <w:b/>
+              <w:spacing w:after="0" w:line="240" w:lineRule="auto"/>
+              <w:rPr>
+                <w:noProof/>
+              </w:rPr>
+            </w:pPr>
+          </w:p>
+        </w:tc>
+      </w:tr>
+      <w:tr>
+        <w:trPr>
+          <w:trHeight w:val="237"/>
+        </w:trPr>
+        <w:tc>
+          <w:tcPr>
+            <w:tcW w:w="3658" w:type="dxa"/>
+          </w:tcPr>
+          <w:p>
+            <w:pPr>
+              <w:spacing w:after="0" w:line="240" w:lineRule="auto"/>
+              <w:rPr>
+                <w:rStyle w:val="Strong"/>
+                <w:sz w:val="21"/>
+                <w:szCs w:val="21"/>
               </w:rPr>
             </w:pPr>
             <w:r>
               <w:rPr>
-                <w:rFonts w:ascii="Calibri" w:eastAsia="Calibri" w:hAnsi="Calibri" w:cs="Times New Roman"/>
-                <w:b/>
-              </w:rPr>
-              <w:t>Explanation</w:t>
+                <w:rFonts w:ascii="Consolas" w:hAnsi="Consolas" w:cs="Consolas"/>
+                <w:noProof/>
+                <w:sz w:val="21"/>
+                <w:szCs w:val="21"/>
+              </w:rPr>
+              <w:t>Alpha &lt; Zeta &lt; Delta</w:t>
+            </w:r>
+          </w:p>
+        </w:tc>
+        <w:tc>
+          <w:tcPr>
+            <w:tcW w:w="6933" w:type="dxa"/>
+            <w:vMerge/>
+          </w:tcPr>
+          <w:p>
+            <w:pPr>
+              <w:spacing w:after="0" w:line="240" w:lineRule="auto"/>
+              <w:rPr>
+                <w:noProof/>
+              </w:rPr>
+            </w:pPr>
+          </w:p>
+        </w:tc>
+      </w:tr>
+      <w:tr>
+        <w:trPr>
+          <w:trHeight w:val="129"/>
+        </w:trPr>
+        <w:tc>
+          <w:tcPr>
+            <w:tcW w:w="3658" w:type="dxa"/>
+            <w:shd w:val="clear" w:color="auto" w:fill="D9D9D9" w:themeFill="background1" w:themeFillShade="D9"/>
+          </w:tcPr>
+          <w:p>
+            <w:pPr>
+              <w:spacing w:after="0" w:line="240" w:lineRule="auto"/>
+              <w:jc w:val="center"/>
+              <w:rPr>
+                <w:rStyle w:val="Strong"/>
+                <w:sz w:val="24"/>
+                <w:szCs w:val="24"/>
+              </w:rPr>
+            </w:pPr>
+            <w:r>
+              <w:rPr>
+                <w:rStyle w:val="Strong"/>
+                <w:sz w:val="24"/>
+                <w:szCs w:val="24"/>
+              </w:rPr>
+              <w:t>Comments</w:t>
+            </w:r>
+          </w:p>
+        </w:tc>
+        <w:tc>
+          <w:tcPr>
+            <w:tcW w:w="6933" w:type="dxa"/>
+            <w:vMerge/>
+          </w:tcPr>
+          <w:p>
+            <w:pPr>
+              <w:spacing w:after="0" w:line="240" w:lineRule="auto"/>
+              <w:rPr>
+                <w:noProof/>
+              </w:rPr>
+            </w:pPr>
+          </w:p>
+        </w:tc>
+      </w:tr>
+      <w:tr>
+        <w:trPr>
+          <w:trHeight w:val="532"/>
+        </w:trPr>
+        <w:tc>
+          <w:tcPr>
+            <w:tcW w:w="3658" w:type="dxa"/>
+          </w:tcPr>
+          <w:p>
+            <w:pPr>
+              <w:spacing w:after="0" w:line="240" w:lineRule="auto"/>
+              <w:rPr>
+                <w:rFonts w:cs="Consolas"/>
+                <w:noProof/>
+                <w:sz w:val="21"/>
+                <w:szCs w:val="21"/>
+              </w:rPr>
+            </w:pPr>
+            <w:r>
+              <w:rPr>
+                <w:rFonts w:cs="Consolas"/>
+                <w:noProof/>
+                <w:sz w:val="21"/>
+                <w:szCs w:val="21"/>
+              </w:rPr>
+              <w:t>Two longest sequences of nested rectangles of the same length 3:</w:t>
+            </w:r>
+          </w:p>
+          <w:p>
+            <w:pPr>
+              <w:pStyle w:val="ListParagraph"/>
+              <w:numPr>
+                <w:ilvl w:val="0"/>
+                <w:numId w:val="12"/>
+              </w:numPr>
+              <w:spacing w:before="0" w:after="0" w:line="240" w:lineRule="auto"/>
+              <w:ind w:left="568" w:hanging="284"/>
+              <w:rPr>
+                <w:bCs/>
+                <w:sz w:val="21"/>
+                <w:szCs w:val="21"/>
+              </w:rPr>
+            </w:pPr>
+            <w:r>
+              <w:rPr>
+                <w:rFonts w:cs="Consolas"/>
+                <w:noProof/>
+                <w:sz w:val="21"/>
+                <w:szCs w:val="21"/>
+              </w:rPr>
+              <w:t xml:space="preserve">Gamma &lt; Theta &lt; Beta </w:t>
+            </w:r>
+          </w:p>
+          <w:p>
+            <w:pPr>
+              <w:pStyle w:val="ListParagraph"/>
+              <w:numPr>
+                <w:ilvl w:val="0"/>
+                <w:numId w:val="12"/>
+              </w:numPr>
+              <w:spacing w:before="0" w:after="0" w:line="240" w:lineRule="auto"/>
+              <w:ind w:left="568" w:hanging="284"/>
+              <w:rPr>
+                <w:bCs/>
+                <w:sz w:val="21"/>
+                <w:szCs w:val="21"/>
+              </w:rPr>
+            </w:pPr>
+            <w:r>
+              <w:rPr>
+                <w:rFonts w:cs="Consolas"/>
+                <w:noProof/>
+                <w:sz w:val="21"/>
+                <w:szCs w:val="21"/>
+              </w:rPr>
+              <w:t>Alpha &lt; Zeta &lt; Delta</w:t>
+            </w:r>
+          </w:p>
+          <w:p>
+            <w:pPr>
+              <w:spacing w:after="0" w:line="240" w:lineRule="auto"/>
+              <w:rPr>
+                <w:rStyle w:val="Strong"/>
+                <w:sz w:val="21"/>
+                <w:szCs w:val="21"/>
+              </w:rPr>
+            </w:pPr>
+            <w:r>
+              <w:rPr>
+                <w:bCs/>
+                <w:sz w:val="21"/>
+                <w:szCs w:val="21"/>
+              </w:rPr>
+              <w:t xml:space="preserve">The first in the alphabetical order </w:t>
+            </w:r>
+            <w:r>
+              <w:rPr>
+                <w:bCs/>
+                <w:sz w:val="21"/>
+                <w:szCs w:val="21"/>
+              </w:rPr>
+              <w:t xml:space="preserve">is </w:t>
+            </w:r>
+            <w:r>
+              <w:rPr>
+                <w:rFonts w:cs="Consolas"/>
+                <w:noProof/>
+                <w:sz w:val="21"/>
+                <w:szCs w:val="21"/>
+              </w:rPr>
+              <w:t>Alpha &lt; Zeta &lt; Delta</w:t>
+            </w:r>
+          </w:p>
+        </w:tc>
+        <w:tc>
+          <w:tcPr>
+            <w:tcW w:w="6933" w:type="dxa"/>
+            <w:vMerge/>
+          </w:tcPr>
+          <w:p>
+            <w:pPr>
+              <w:spacing w:after="0" w:line="240" w:lineRule="auto"/>
+              <w:rPr>
+                <w:noProof/>
+              </w:rPr>
+            </w:pPr>
+          </w:p>
+        </w:tc>
+      </w:tr>
+      <w:tr>
+        <w:trPr>
+          <w:trHeight w:val="22"/>
+        </w:trPr>
+        <w:tc>
+          <w:tcPr>
+            <w:tcW w:w="3658" w:type="dxa"/>
+            <w:tcBorders>
+              <w:top w:val="single" w:sz="4" w:space="0" w:color="auto"/>
+              <w:left w:val="single" w:sz="4" w:space="0" w:color="auto"/>
+              <w:bottom w:val="single" w:sz="4" w:space="0" w:color="auto"/>
+              <w:right w:val="single" w:sz="4" w:space="0" w:color="auto"/>
+            </w:tcBorders>
+            <w:shd w:val="clear" w:color="auto" w:fill="D9D9D9" w:themeFill="background1" w:themeFillShade="D9"/>
+          </w:tcPr>
+          <w:p>
+            <w:pPr>
+              <w:spacing w:after="0" w:line="240" w:lineRule="auto"/>
+              <w:jc w:val="center"/>
+              <w:rPr>
+                <w:rStyle w:val="Strong"/>
+                <w:sz w:val="24"/>
+                <w:szCs w:val="24"/>
+              </w:rPr>
+            </w:pPr>
+            <w:r>
+              <w:rPr>
+                <w:rStyle w:val="Strong"/>
+                <w:sz w:val="24"/>
+                <w:szCs w:val="24"/>
+              </w:rPr>
+              <w:t>Input</w:t>
+            </w:r>
+          </w:p>
+        </w:tc>
+        <w:tc>
+          <w:tcPr>
+            <w:tcW w:w="6933" w:type="dxa"/>
+            <w:tcBorders>
+              <w:top w:val="single" w:sz="4" w:space="0" w:color="auto"/>
+              <w:left w:val="single" w:sz="4" w:space="0" w:color="auto"/>
+              <w:bottom w:val="single" w:sz="4" w:space="0" w:color="auto"/>
+              <w:right w:val="single" w:sz="4" w:space="0" w:color="auto"/>
+            </w:tcBorders>
+            <w:shd w:val="clear" w:color="auto" w:fill="D9D9D9" w:themeFill="background1" w:themeFillShade="D9"/>
+          </w:tcPr>
+          <w:p>
+            <w:pPr>
+              <w:spacing w:after="0" w:line="240" w:lineRule="auto"/>
+              <w:jc w:val="center"/>
+              <w:rPr>
+                <w:rStyle w:val="Strong"/>
+                <w:sz w:val="24"/>
+                <w:szCs w:val="24"/>
+              </w:rPr>
+            </w:pPr>
+            <w:r>
+              <w:rPr>
+                <w:rStyle w:val="Strong"/>
+                <w:sz w:val="24"/>
+                <w:szCs w:val="24"/>
+              </w:rPr>
+              <w:t>Visualization</w:t>
             </w:r>
           </w:p>
         </w:tc>
       </w:tr>
       <w:tr>
         <w:trPr>
-          <w:trHeight w:val="406"/>
+          <w:trHeight w:val="1638"/>
         </w:trPr>
         <w:tc>
           <w:tcPr>
-            <w:tcW w:w="2972" w:type="dxa"/>
+            <w:tcW w:w="3658" w:type="dxa"/>
+            <w:tcBorders>
+              <w:top w:val="single" w:sz="4" w:space="0" w:color="auto"/>
+              <w:left w:val="single" w:sz="4" w:space="0" w:color="auto"/>
+              <w:bottom w:val="single" w:sz="4" w:space="0" w:color="auto"/>
+              <w:right w:val="single" w:sz="4" w:space="0" w:color="auto"/>
+            </w:tcBorders>
           </w:tcPr>
           <w:p>
             <w:pPr>
-              <w:spacing w:before="0" w:after="0"/>
-              <w:rPr>
-                <w:rFonts w:ascii="Consolas" w:eastAsia="Calibri" w:hAnsi="Consolas" w:cs="Times New Roman"/>
+              <w:spacing w:after="0" w:line="240" w:lineRule="auto"/>
+              <w:rPr>
+                <w:rFonts w:ascii="Consolas" w:hAnsi="Consolas" w:cs="Consolas"/>
+                <w:noProof/>
+                <w:sz w:val="21"/>
+                <w:szCs w:val="21"/>
               </w:rPr>
             </w:pPr>
-            <w:bookmarkStart w:id="0" w:name="_GoBack"/>
-            <w:bookmarkEnd w:id="0"/>
+            <w:r>
+              <w:rPr>
+                <w:rFonts w:ascii="Consolas" w:hAnsi="Consolas" w:cs="Consolas"/>
+                <w:noProof/>
+                <w:sz w:val="21"/>
+                <w:szCs w:val="21"/>
+              </w:rPr>
+              <w:t xml:space="preserve">rectangle </w:t>
+            </w:r>
+            <w:r>
+              <w:rPr>
+                <w:rFonts w:ascii="Consolas" w:hAnsi="Consolas" w:cs="Consolas"/>
+                <w:noProof/>
+                <w:sz w:val="21"/>
+                <w:szCs w:val="21"/>
+              </w:rPr>
+              <w:t>Europe 0 60 70 0</w:t>
+            </w:r>
+          </w:p>
+          <w:p>
+            <w:pPr>
+              <w:spacing w:after="0" w:line="240" w:lineRule="auto"/>
+              <w:rPr>
+                <w:rFonts w:ascii="Consolas" w:hAnsi="Consolas" w:cs="Consolas"/>
+                <w:noProof/>
+                <w:sz w:val="21"/>
+                <w:szCs w:val="21"/>
+              </w:rPr>
+            </w:pPr>
+            <w:r>
+              <w:rPr>
+                <w:rFonts w:ascii="Consolas" w:hAnsi="Consolas" w:cs="Consolas"/>
+                <w:noProof/>
+                <w:sz w:val="21"/>
+                <w:szCs w:val="21"/>
+              </w:rPr>
+              <w:t>rectangle Italy</w:t>
+            </w:r>
+            <w:r>
+              <w:rPr>
+                <w:rFonts w:ascii="Consolas" w:hAnsi="Consolas" w:cs="Consolas"/>
+                <w:noProof/>
+                <w:sz w:val="21"/>
+                <w:szCs w:val="21"/>
+              </w:rPr>
+              <w:t xml:space="preserve"> 5 30 30 20</w:t>
+            </w:r>
+          </w:p>
+          <w:p>
+            <w:pPr>
+              <w:spacing w:after="0" w:line="240" w:lineRule="auto"/>
+              <w:rPr>
+                <w:rFonts w:ascii="Consolas" w:hAnsi="Consolas" w:cs="Consolas"/>
+                <w:noProof/>
+                <w:sz w:val="21"/>
+                <w:szCs w:val="21"/>
+              </w:rPr>
+            </w:pPr>
+            <w:r>
+              <w:rPr>
+                <w:rFonts w:ascii="Consolas" w:hAnsi="Consolas" w:cs="Consolas"/>
+                <w:noProof/>
+                <w:sz w:val="21"/>
+                <w:szCs w:val="21"/>
+              </w:rPr>
+              <w:t>rectangle Austria</w:t>
+            </w:r>
+            <w:r>
+              <w:rPr>
+                <w:rFonts w:ascii="Consolas" w:hAnsi="Consolas" w:cs="Consolas"/>
+                <w:noProof/>
+                <w:sz w:val="21"/>
+                <w:szCs w:val="21"/>
+              </w:rPr>
+              <w:t xml:space="preserve"> 35 20 60 10</w:t>
+            </w:r>
+          </w:p>
+          <w:p>
+            <w:pPr>
+              <w:spacing w:after="0" w:line="240" w:lineRule="auto"/>
+              <w:rPr>
+                <w:rFonts w:ascii="Consolas" w:hAnsi="Consolas" w:cs="Consolas"/>
+                <w:noProof/>
+                <w:sz w:val="21"/>
+                <w:szCs w:val="21"/>
+              </w:rPr>
+            </w:pPr>
+            <w:r>
+              <w:rPr>
+                <w:rFonts w:ascii="Consolas" w:hAnsi="Consolas" w:cs="Consolas"/>
+                <w:noProof/>
+                <w:sz w:val="21"/>
+                <w:szCs w:val="21"/>
+              </w:rPr>
+              <w:t>rectangle France</w:t>
+            </w:r>
+            <w:r>
+              <w:rPr>
+                <w:rFonts w:ascii="Consolas" w:hAnsi="Consolas" w:cs="Consolas"/>
+                <w:noProof/>
+                <w:sz w:val="21"/>
+                <w:szCs w:val="21"/>
+              </w:rPr>
+              <w:t xml:space="preserve"> 35 40 60 30</w:t>
+            </w:r>
+          </w:p>
+          <w:p>
+            <w:pPr>
+              <w:spacing w:after="0" w:line="240" w:lineRule="auto"/>
+              <w:rPr>
+                <w:rFonts w:ascii="Consolas" w:hAnsi="Consolas" w:cs="Consolas"/>
+                <w:noProof/>
+                <w:sz w:val="21"/>
+                <w:szCs w:val="21"/>
+              </w:rPr>
+            </w:pPr>
+            <w:r>
+              <w:rPr>
+                <w:rFonts w:ascii="Consolas" w:hAnsi="Consolas" w:cs="Consolas"/>
+                <w:noProof/>
+                <w:sz w:val="21"/>
+                <w:szCs w:val="21"/>
+              </w:rPr>
+              <w:t>circle Alps 30 30 20</w:t>
+            </w:r>
+          </w:p>
+          <w:p>
+            <w:pPr>
+              <w:spacing w:after="0" w:line="240" w:lineRule="auto"/>
+              <w:rPr>
+                <w:rStyle w:val="Strong"/>
+                <w:rFonts w:cs="Consolas"/>
+                <w:b w:val="0"/>
+                <w:bCs w:val="0"/>
+                <w:noProof/>
+                <w:sz w:val="21"/>
+                <w:szCs w:val="21"/>
+              </w:rPr>
+            </w:pPr>
+            <w:r>
+              <w:rPr>
+                <w:rFonts w:ascii="Consolas" w:hAnsi="Consolas" w:cs="Consolas"/>
+                <w:noProof/>
+                <w:sz w:val="21"/>
+                <w:szCs w:val="21"/>
+              </w:rPr>
+              <w:t>End</w:t>
+            </w:r>
           </w:p>
         </w:tc>
         <w:tc>
           <w:tcPr>
-            <w:tcW w:w="3402" w:type="dxa"/>
+            <w:tcW w:w="6933" w:type="dxa"/>
+            <w:vMerge w:val="restart"/>
+            <w:tcBorders>
+              <w:top w:val="single" w:sz="4" w:space="0" w:color="auto"/>
+              <w:left w:val="single" w:sz="4" w:space="0" w:color="auto"/>
+              <w:right w:val="single" w:sz="4" w:space="0" w:color="auto"/>
+            </w:tcBorders>
+            <w:vAlign w:val="center"/>
           </w:tcPr>
           <w:p>
             <w:pPr>
-              <w:spacing w:before="0" w:after="0"/>
-              <w:rPr>
-                <w:rFonts w:ascii="Consolas" w:eastAsia="Calibri" w:hAnsi="Consolas" w:cs="Times New Roman"/>
+              <w:spacing w:after="0" w:line="240" w:lineRule="auto"/>
+              <w:jc w:val="center"/>
+              <w:rPr>
+                <w:rStyle w:val="Strong"/>
+                <w:b w:val="0"/>
+                <w:bCs w:val="0"/>
+                <w:noProof/>
               </w:rPr>
             </w:pPr>
+            <w:r>
+              <w:rPr>
+                <w:rStyle w:val="Strong"/>
+                <w:b w:val="0"/>
+                <w:bCs w:val="0"/>
+                <w:noProof/>
+                <w:lang w:val="bg-BG" w:eastAsia="bg-BG"/>
+              </w:rPr>
+              <w:drawing>
+                <wp:inline distT="0" distB="0" distL="0" distR="0" wp14:anchorId="5F0DA1FD">
+                  <wp:extent cx="2034717" cy="1776730"/>
+                  <wp:effectExtent l="0" t="0" r="3810" b="0"/>
+                  <wp:docPr id="91" name="Picture 91"/>
+                  <wp:cNvGraphicFramePr>
+                    <a:graphicFrameLocks xmlns:a="http://schemas.openxmlformats.org/drawingml/2006/main" noChangeAspect="1"/>
+                  </wp:cNvGraphicFramePr>
+                  <a:graphic xmlns:a="http://schemas.openxmlformats.org/drawingml/2006/main">
+                    <a:graphicData uri="http://schemas.openxmlformats.org/drawingml/2006/picture">
+                      <pic:pic xmlns:pic="http://schemas.openxmlformats.org/drawingml/2006/picture">
+                        <pic:nvPicPr>
+                          <pic:cNvPr id="0" name="Picture 5"/>
+                          <pic:cNvPicPr>
+                            <a:picLocks noChangeAspect="1" noChangeArrowheads="1"/>
+                          </pic:cNvPicPr>
+                        </pic:nvPicPr>
+                        <pic:blipFill>
+                          <a:blip r:embed="rId9" cstate="print">
+                            <a:extLst>
+                              <a:ext uri="{28A0092B-C50C-407E-A947-70E740481C1C}">
+                                <a14:useLocalDpi xmlns:a14="http://schemas.microsoft.com/office/drawing/2010/main" val="0"/>
+                              </a:ext>
+                            </a:extLst>
+                          </a:blip>
+                          <a:srcRect/>
+                          <a:stretch>
+                            <a:fillRect/>
+                          </a:stretch>
+                        </pic:blipFill>
+                        <pic:spPr bwMode="auto">
+                          <a:xfrm>
+                            <a:off x="0" y="0"/>
+                            <a:ext cx="2043026" cy="1783985"/>
+                          </a:xfrm>
+                          <a:prstGeom prst="rect">
+                            <a:avLst/>
+                          </a:prstGeom>
+                          <a:noFill/>
+                        </pic:spPr>
+                      </pic:pic>
+                    </a:graphicData>
+                  </a:graphic>
+                </wp:inline>
+              </w:drawing>
+            </w:r>
+          </w:p>
+        </w:tc>
+      </w:tr>
+      <w:tr>
+        <w:trPr>
+          <w:trHeight w:val="265"/>
+        </w:trPr>
+        <w:tc>
+          <w:tcPr>
+            <w:tcW w:w="3658" w:type="dxa"/>
+            <w:tcBorders>
+              <w:top w:val="single" w:sz="4" w:space="0" w:color="auto"/>
+              <w:left w:val="single" w:sz="4" w:space="0" w:color="auto"/>
+              <w:bottom w:val="single" w:sz="4" w:space="0" w:color="auto"/>
+              <w:right w:val="single" w:sz="4" w:space="0" w:color="auto"/>
+            </w:tcBorders>
+            <w:shd w:val="clear" w:color="auto" w:fill="D9D9D9" w:themeFill="background1" w:themeFillShade="D9"/>
+          </w:tcPr>
+          <w:p>
+            <w:pPr>
+              <w:spacing w:after="0" w:line="240" w:lineRule="auto"/>
+              <w:jc w:val="center"/>
+              <w:rPr>
+                <w:rStyle w:val="Strong"/>
+                <w:sz w:val="24"/>
+                <w:szCs w:val="24"/>
+              </w:rPr>
+            </w:pPr>
+            <w:r>
+              <w:rPr>
+                <w:rStyle w:val="Strong"/>
+                <w:sz w:val="24"/>
+                <w:szCs w:val="24"/>
+              </w:rPr>
+              <w:t>Output</w:t>
+            </w:r>
           </w:p>
         </w:tc>
         <w:tc>
           <w:tcPr>
-            <w:tcW w:w="3402" w:type="dxa"/>
+            <w:tcW w:w="6933" w:type="dxa"/>
+            <w:vMerge/>
+            <w:tcBorders>
+              <w:left w:val="single" w:sz="4" w:space="0" w:color="auto"/>
+              <w:right w:val="single" w:sz="4" w:space="0" w:color="auto"/>
+            </w:tcBorders>
           </w:tcPr>
           <w:p>
             <w:pPr>
-              <w:spacing w:before="0" w:after="0"/>
-              <w:rPr>
-                <w:rFonts w:ascii="Consolas" w:eastAsia="Calibri" w:hAnsi="Consolas" w:cs="Times New Roman"/>
+              <w:spacing w:after="0" w:line="240" w:lineRule="auto"/>
+              <w:jc w:val="center"/>
+              <w:rPr>
+                <w:rStyle w:val="Strong"/>
+                <w:sz w:val="24"/>
+                <w:szCs w:val="24"/>
+              </w:rPr>
+            </w:pPr>
+          </w:p>
+        </w:tc>
+      </w:tr>
+      <w:tr>
+        <w:trPr>
+          <w:trHeight w:val="22"/>
+        </w:trPr>
+        <w:tc>
+          <w:tcPr>
+            <w:tcW w:w="3658" w:type="dxa"/>
+            <w:tcBorders>
+              <w:top w:val="single" w:sz="4" w:space="0" w:color="auto"/>
+              <w:left w:val="single" w:sz="4" w:space="0" w:color="auto"/>
+              <w:bottom w:val="single" w:sz="4" w:space="0" w:color="auto"/>
+              <w:right w:val="single" w:sz="4" w:space="0" w:color="auto"/>
+            </w:tcBorders>
+          </w:tcPr>
+          <w:p>
+            <w:pPr>
+              <w:spacing w:after="0" w:line="240" w:lineRule="auto"/>
+              <w:rPr>
+                <w:rStyle w:val="Strong"/>
+                <w:rFonts w:ascii="Consolas" w:hAnsi="Consolas" w:cs="Consolas"/>
+                <w:b w:val="0"/>
+                <w:bCs w:val="0"/>
+                <w:noProof/>
+                <w:sz w:val="21"/>
+                <w:szCs w:val="21"/>
+              </w:rPr>
+            </w:pPr>
+            <w:r>
+              <w:rPr>
+                <w:rFonts w:ascii="Consolas" w:hAnsi="Consolas" w:cs="Consolas"/>
+                <w:noProof/>
+                <w:sz w:val="21"/>
+                <w:szCs w:val="21"/>
+              </w:rPr>
+              <w:t>Europe &lt; Alps</w:t>
+            </w:r>
+          </w:p>
+        </w:tc>
+        <w:tc>
+          <w:tcPr>
+            <w:tcW w:w="6933" w:type="dxa"/>
+            <w:vMerge/>
+            <w:tcBorders>
+              <w:left w:val="single" w:sz="4" w:space="0" w:color="auto"/>
+              <w:right w:val="single" w:sz="4" w:space="0" w:color="auto"/>
+            </w:tcBorders>
+          </w:tcPr>
+          <w:p>
+            <w:pPr>
+              <w:spacing w:after="0" w:line="240" w:lineRule="auto"/>
+              <w:rPr>
+                <w:noProof/>
               </w:rPr>
             </w:pPr>
           </w:p>
@@ -356,8 +2804,8 @@
     </w:tbl>
     <w:p/>
     <w:sectPr>
-      <w:headerReference w:type="default" r:id="rId8"/>
-      <w:footerReference w:type="default" r:id="rId9"/>
+      <w:headerReference w:type="default" r:id="rId10"/>
+      <w:footerReference w:type="default" r:id="rId11"/>
       <w:pgSz w:w="11909" w:h="16834" w:code="9"/>
       <w:pgMar w:top="567" w:right="737" w:bottom="1077" w:left="737" w:header="567" w:footer="794" w:gutter="0"/>
       <w:cols w:space="720"/>
@@ -771,7 +3219,7 @@
                               <w:sz w:val="18"/>
                               <w:szCs w:val="18"/>
                             </w:rPr>
-                            <w:t>1</w:t>
+                            <w:t>2</w:t>
                           </w:r>
                           <w:r>
                             <w:rPr>
@@ -814,7 +3262,7 @@
                               <w:sz w:val="18"/>
                               <w:szCs w:val="18"/>
                             </w:rPr>
-                            <w:t>1</w:t>
+                            <w:t>2</w:t>
                           </w:r>
                           <w:r>
                             <w:rPr>
@@ -890,7 +3338,7 @@
                         <w:sz w:val="18"/>
                         <w:szCs w:val="18"/>
                       </w:rPr>
-                      <w:t>1</w:t>
+                      <w:t>2</w:t>
                     </w:r>
                     <w:r>
                       <w:rPr>
@@ -933,7 +3381,7 @@
                         <w:sz w:val="18"/>
                         <w:szCs w:val="18"/>
                       </w:rPr>
-                      <w:t>1</w:t>
+                      <w:t>2</w:t>
                     </w:r>
                     <w:r>
                       <w:rPr>
@@ -1240,7 +3688,7 @@
                                 <wp:extent cx="200025" cy="200025"/>
                                 <wp:effectExtent l="0" t="0" r="9525" b="9525"/>
                                 <wp:docPr id="73" name="Picture 73" title="Software University Foundation">
-                                  <a:hlinkClick xmlns:a="http://schemas.openxmlformats.org/drawingml/2006/main" r:id="rId1"/>
+                                  <a:hlinkClick xmlns:a="http://schemas.openxmlformats.org/drawingml/2006/main" r:id="rId7"/>
                                 </wp:docPr>
                                 <wp:cNvGraphicFramePr/>
                                 <a:graphic xmlns:a="http://schemas.openxmlformats.org/drawingml/2006/main">
@@ -1248,7 +3696,7 @@
                                     <pic:pic xmlns:pic="http://schemas.openxmlformats.org/drawingml/2006/picture">
                                       <pic:nvPicPr>
                                         <pic:cNvPr id="94" name="Picture 4" title="Software University Foundation">
-                                          <a:hlinkClick r:id="rId4"/>
+                                          <a:hlinkClick r:id="rId7"/>
                                         </pic:cNvPr>
                                         <pic:cNvPicPr/>
                                       </pic:nvPicPr>
@@ -2570,6 +5018,119 @@
     </w:lvl>
   </w:abstractNum>
   <w:abstractNum w:abstractNumId="2">
+    <w:nsid w:val="0D8971DA"/>
+    <w:multiLevelType w:val="hybridMultilevel"/>
+    <w:tmpl w:val="0D500DA2"/>
+    <w:lvl w:ilvl="0" w:tplc="04090001">
+      <w:start w:val="1"/>
+      <w:numFmt w:val="bullet"/>
+      <w:lvlText w:val=""/>
+      <w:lvlJc w:val="left"/>
+      <w:pPr>
+        <w:ind w:left="720" w:hanging="360"/>
+      </w:pPr>
+      <w:rPr>
+        <w:rFonts w:ascii="Symbol" w:hAnsi="Symbol" w:hint="default"/>
+      </w:rPr>
+    </w:lvl>
+    <w:lvl w:ilvl="1" w:tplc="04090003" w:tentative="1">
+      <w:start w:val="1"/>
+      <w:numFmt w:val="bullet"/>
+      <w:lvlText w:val="o"/>
+      <w:lvlJc w:val="left"/>
+      <w:pPr>
+        <w:ind w:left="1440" w:hanging="360"/>
+      </w:pPr>
+      <w:rPr>
+        <w:rFonts w:ascii="Courier New" w:hAnsi="Courier New" w:cs="Courier New" w:hint="default"/>
+      </w:rPr>
+    </w:lvl>
+    <w:lvl w:ilvl="2" w:tplc="04090005" w:tentative="1">
+      <w:start w:val="1"/>
+      <w:numFmt w:val="bullet"/>
+      <w:lvlText w:val=""/>
+      <w:lvlJc w:val="left"/>
+      <w:pPr>
+        <w:ind w:left="2160" w:hanging="360"/>
+      </w:pPr>
+      <w:rPr>
+        <w:rFonts w:ascii="Wingdings" w:hAnsi="Wingdings" w:hint="default"/>
+      </w:rPr>
+    </w:lvl>
+    <w:lvl w:ilvl="3" w:tplc="04090001" w:tentative="1">
+      <w:start w:val="1"/>
+      <w:numFmt w:val="bullet"/>
+      <w:lvlText w:val=""/>
+      <w:lvlJc w:val="left"/>
+      <w:pPr>
+        <w:ind w:left="2880" w:hanging="360"/>
+      </w:pPr>
+      <w:rPr>
+        <w:rFonts w:ascii="Symbol" w:hAnsi="Symbol" w:hint="default"/>
+      </w:rPr>
+    </w:lvl>
+    <w:lvl w:ilvl="4" w:tplc="04090003" w:tentative="1">
+      <w:start w:val="1"/>
+      <w:numFmt w:val="bullet"/>
+      <w:lvlText w:val="o"/>
+      <w:lvlJc w:val="left"/>
+      <w:pPr>
+        <w:ind w:left="3600" w:hanging="360"/>
+      </w:pPr>
+      <w:rPr>
+        <w:rFonts w:ascii="Courier New" w:hAnsi="Courier New" w:cs="Courier New" w:hint="default"/>
+      </w:rPr>
+    </w:lvl>
+    <w:lvl w:ilvl="5" w:tplc="04090005" w:tentative="1">
+      <w:start w:val="1"/>
+      <w:numFmt w:val="bullet"/>
+      <w:lvlText w:val=""/>
+      <w:lvlJc w:val="left"/>
+      <w:pPr>
+        <w:ind w:left="4320" w:hanging="360"/>
+      </w:pPr>
+      <w:rPr>
+        <w:rFonts w:ascii="Wingdings" w:hAnsi="Wingdings" w:hint="default"/>
+      </w:rPr>
+    </w:lvl>
+    <w:lvl w:ilvl="6" w:tplc="04090001" w:tentative="1">
+      <w:start w:val="1"/>
+      <w:numFmt w:val="bullet"/>
+      <w:lvlText w:val=""/>
+      <w:lvlJc w:val="left"/>
+      <w:pPr>
+        <w:ind w:left="5040" w:hanging="360"/>
+      </w:pPr>
+      <w:rPr>
+        <w:rFonts w:ascii="Symbol" w:hAnsi="Symbol" w:hint="default"/>
+      </w:rPr>
+    </w:lvl>
+    <w:lvl w:ilvl="7" w:tplc="04090003" w:tentative="1">
+      <w:start w:val="1"/>
+      <w:numFmt w:val="bullet"/>
+      <w:lvlText w:val="o"/>
+      <w:lvlJc w:val="left"/>
+      <w:pPr>
+        <w:ind w:left="5760" w:hanging="360"/>
+      </w:pPr>
+      <w:rPr>
+        <w:rFonts w:ascii="Courier New" w:hAnsi="Courier New" w:cs="Courier New" w:hint="default"/>
+      </w:rPr>
+    </w:lvl>
+    <w:lvl w:ilvl="8" w:tplc="04090005" w:tentative="1">
+      <w:start w:val="1"/>
+      <w:numFmt w:val="bullet"/>
+      <w:lvlText w:val=""/>
+      <w:lvlJc w:val="left"/>
+      <w:pPr>
+        <w:ind w:left="6480" w:hanging="360"/>
+      </w:pPr>
+      <w:rPr>
+        <w:rFonts w:ascii="Wingdings" w:hAnsi="Wingdings" w:hint="default"/>
+      </w:rPr>
+    </w:lvl>
+  </w:abstractNum>
+  <w:abstractNum w:abstractNumId="3">
     <w:nsid w:val="12D46FE6"/>
     <w:multiLevelType w:val="hybridMultilevel"/>
     <w:tmpl w:val="2E189FDA"/>
@@ -2682,7 +5243,7 @@
       </w:rPr>
     </w:lvl>
   </w:abstractNum>
-  <w:abstractNum w:abstractNumId="3">
+  <w:abstractNum w:abstractNumId="4">
     <w:nsid w:val="1DAD2515"/>
     <w:multiLevelType w:val="hybridMultilevel"/>
     <w:tmpl w:val="9C1E9A04"/>
@@ -2795,7 +5356,7 @@
       </w:rPr>
     </w:lvl>
   </w:abstractNum>
-  <w:abstractNum w:abstractNumId="4">
+  <w:abstractNum w:abstractNumId="5">
     <w:nsid w:val="22CD3F94"/>
     <w:multiLevelType w:val="hybridMultilevel"/>
     <w:tmpl w:val="A044FDFA"/>
@@ -2881,7 +5442,120 @@
       </w:pPr>
     </w:lvl>
   </w:abstractNum>
-  <w:abstractNum w:abstractNumId="5">
+  <w:abstractNum w:abstractNumId="6">
+    <w:nsid w:val="2D776E58"/>
+    <w:multiLevelType w:val="hybridMultilevel"/>
+    <w:tmpl w:val="4E9E76A6"/>
+    <w:lvl w:ilvl="0" w:tplc="04090001">
+      <w:start w:val="1"/>
+      <w:numFmt w:val="bullet"/>
+      <w:lvlText w:val=""/>
+      <w:lvlJc w:val="left"/>
+      <w:pPr>
+        <w:ind w:left="720" w:hanging="360"/>
+      </w:pPr>
+      <w:rPr>
+        <w:rFonts w:ascii="Symbol" w:hAnsi="Symbol" w:hint="default"/>
+      </w:rPr>
+    </w:lvl>
+    <w:lvl w:ilvl="1" w:tplc="0409000F">
+      <w:start w:val="1"/>
+      <w:numFmt w:val="decimal"/>
+      <w:lvlText w:val="%2."/>
+      <w:lvlJc w:val="left"/>
+      <w:pPr>
+        <w:ind w:left="1440" w:hanging="360"/>
+      </w:pPr>
+      <w:rPr>
+        <w:rFonts w:hint="default"/>
+      </w:rPr>
+    </w:lvl>
+    <w:lvl w:ilvl="2" w:tplc="04090005" w:tentative="1">
+      <w:start w:val="1"/>
+      <w:numFmt w:val="bullet"/>
+      <w:lvlText w:val=""/>
+      <w:lvlJc w:val="left"/>
+      <w:pPr>
+        <w:ind w:left="2160" w:hanging="360"/>
+      </w:pPr>
+      <w:rPr>
+        <w:rFonts w:ascii="Wingdings" w:hAnsi="Wingdings" w:hint="default"/>
+      </w:rPr>
+    </w:lvl>
+    <w:lvl w:ilvl="3" w:tplc="04090001" w:tentative="1">
+      <w:start w:val="1"/>
+      <w:numFmt w:val="bullet"/>
+      <w:lvlText w:val=""/>
+      <w:lvlJc w:val="left"/>
+      <w:pPr>
+        <w:ind w:left="2880" w:hanging="360"/>
+      </w:pPr>
+      <w:rPr>
+        <w:rFonts w:ascii="Symbol" w:hAnsi="Symbol" w:hint="default"/>
+      </w:rPr>
+    </w:lvl>
+    <w:lvl w:ilvl="4" w:tplc="04090003" w:tentative="1">
+      <w:start w:val="1"/>
+      <w:numFmt w:val="bullet"/>
+      <w:lvlText w:val="o"/>
+      <w:lvlJc w:val="left"/>
+      <w:pPr>
+        <w:ind w:left="3600" w:hanging="360"/>
+      </w:pPr>
+      <w:rPr>
+        <w:rFonts w:ascii="Courier New" w:hAnsi="Courier New" w:cs="Courier New" w:hint="default"/>
+      </w:rPr>
+    </w:lvl>
+    <w:lvl w:ilvl="5" w:tplc="04090005" w:tentative="1">
+      <w:start w:val="1"/>
+      <w:numFmt w:val="bullet"/>
+      <w:lvlText w:val=""/>
+      <w:lvlJc w:val="left"/>
+      <w:pPr>
+        <w:ind w:left="4320" w:hanging="360"/>
+      </w:pPr>
+      <w:rPr>
+        <w:rFonts w:ascii="Wingdings" w:hAnsi="Wingdings" w:hint="default"/>
+      </w:rPr>
+    </w:lvl>
+    <w:lvl w:ilvl="6" w:tplc="04090001" w:tentative="1">
+      <w:start w:val="1"/>
+      <w:numFmt w:val="bullet"/>
+      <w:lvlText w:val=""/>
+      <w:lvlJc w:val="left"/>
+      <w:pPr>
+        <w:ind w:left="5040" w:hanging="360"/>
+      </w:pPr>
+      <w:rPr>
+        <w:rFonts w:ascii="Symbol" w:hAnsi="Symbol" w:hint="default"/>
+      </w:rPr>
+    </w:lvl>
+    <w:lvl w:ilvl="7" w:tplc="04090003" w:tentative="1">
+      <w:start w:val="1"/>
+      <w:numFmt w:val="bullet"/>
+      <w:lvlText w:val="o"/>
+      <w:lvlJc w:val="left"/>
+      <w:pPr>
+        <w:ind w:left="5760" w:hanging="360"/>
+      </w:pPr>
+      <w:rPr>
+        <w:rFonts w:ascii="Courier New" w:hAnsi="Courier New" w:cs="Courier New" w:hint="default"/>
+      </w:rPr>
+    </w:lvl>
+    <w:lvl w:ilvl="8" w:tplc="04090005" w:tentative="1">
+      <w:start w:val="1"/>
+      <w:numFmt w:val="bullet"/>
+      <w:lvlText w:val=""/>
+      <w:lvlJc w:val="left"/>
+      <w:pPr>
+        <w:ind w:left="6480" w:hanging="360"/>
+      </w:pPr>
+      <w:rPr>
+        <w:rFonts w:ascii="Wingdings" w:hAnsi="Wingdings" w:hint="default"/>
+      </w:rPr>
+    </w:lvl>
+  </w:abstractNum>
+  <w:abstractNum w:abstractNumId="7">
     <w:nsid w:val="48203ACE"/>
     <w:multiLevelType w:val="hybridMultilevel"/>
     <w:tmpl w:val="7C867F3C"/>
@@ -2994,7 +5668,7 @@
       </w:rPr>
     </w:lvl>
   </w:abstractNum>
-  <w:abstractNum w:abstractNumId="6">
+  <w:abstractNum w:abstractNumId="8">
     <w:nsid w:val="5507266E"/>
     <w:multiLevelType w:val="hybridMultilevel"/>
     <w:tmpl w:val="22522E3A"/>
@@ -3107,7 +5781,7 @@
       </w:rPr>
     </w:lvl>
   </w:abstractNum>
-  <w:abstractNum w:abstractNumId="7">
+  <w:abstractNum w:abstractNumId="9">
     <w:nsid w:val="55990837"/>
     <w:multiLevelType w:val="hybridMultilevel"/>
     <w:tmpl w:val="960254F8"/>
@@ -3220,7 +5894,7 @@
       </w:rPr>
     </w:lvl>
   </w:abstractNum>
-  <w:abstractNum w:abstractNumId="8">
+  <w:abstractNum w:abstractNumId="10">
     <w:nsid w:val="5F9A715F"/>
     <w:multiLevelType w:val="hybridMultilevel"/>
     <w:tmpl w:val="4B26630C"/>
@@ -3333,7 +6007,7 @@
       </w:rPr>
     </w:lvl>
   </w:abstractNum>
-  <w:abstractNum w:abstractNumId="9">
+  <w:abstractNum w:abstractNumId="11">
     <w:nsid w:val="7A0155B4"/>
     <w:multiLevelType w:val="hybridMultilevel"/>
     <w:tmpl w:val="581A57DA"/>
@@ -3450,31 +6124,37 @@
     <w:abstractNumId w:val="1"/>
   </w:num>
   <w:num w:numId="2">
+    <w:abstractNumId w:val="11"/>
+  </w:num>
+  <w:num w:numId="3">
+    <w:abstractNumId w:val="5"/>
+  </w:num>
+  <w:num w:numId="4">
+    <w:abstractNumId w:val="8"/>
+  </w:num>
+  <w:num w:numId="5">
     <w:abstractNumId w:val="9"/>
   </w:num>
-  <w:num w:numId="3">
+  <w:num w:numId="6">
+    <w:abstractNumId w:val="10"/>
+  </w:num>
+  <w:num w:numId="7">
+    <w:abstractNumId w:val="3"/>
+  </w:num>
+  <w:num w:numId="8">
     <w:abstractNumId w:val="4"/>
   </w:num>
-  <w:num w:numId="4">
-    <w:abstractNumId w:val="6"/>
-  </w:num>
-  <w:num w:numId="5">
+  <w:num w:numId="9">
     <w:abstractNumId w:val="7"/>
-  </w:num>
-  <w:num w:numId="6">
-    <w:abstractNumId w:val="8"/>
-  </w:num>
-  <w:num w:numId="7">
-    <w:abstractNumId w:val="2"/>
-  </w:num>
-  <w:num w:numId="8">
-    <w:abstractNumId w:val="3"/>
-  </w:num>
-  <w:num w:numId="9">
-    <w:abstractNumId w:val="5"/>
   </w:num>
   <w:num w:numId="10">
     <w:abstractNumId w:val="0"/>
+  </w:num>
+  <w:num w:numId="11">
+    <w:abstractNumId w:val="6"/>
+  </w:num>
+  <w:num w:numId="12">
+    <w:abstractNumId w:val="2"/>
   </w:num>
 </w:numbering>
 </file>
@@ -3584,7 +6264,7 @@
     <w:lsdException w:name="Block Text" w:semiHidden="1" w:unhideWhenUsed="1"/>
     <w:lsdException w:name="Hyperlink" w:semiHidden="1" w:unhideWhenUsed="1"/>
     <w:lsdException w:name="FollowedHyperlink" w:semiHidden="1" w:unhideWhenUsed="1"/>
-    <w:lsdException w:name="Strong" w:uiPriority="22" w:qFormat="1"/>
+    <w:lsdException w:name="Strong" w:uiPriority="0" w:qFormat="1"/>
     <w:lsdException w:name="Emphasis" w:uiPriority="20"/>
     <w:lsdException w:name="Document Map" w:semiHidden="1" w:unhideWhenUsed="1"/>
     <w:lsdException w:name="Plain Text" w:semiHidden="1" w:unhideWhenUsed="1"/>
@@ -4148,7 +6828,6 @@
   <w:style w:type="character" w:styleId="Strong">
     <w:name w:val="Strong"/>
     <w:basedOn w:val="DefaultParagraphFont"/>
-    <w:uiPriority w:val="22"/>
     <w:qFormat/>
     <w:rsid w:val="00524789"/>
     <w:rPr>
@@ -4572,7 +7251,7 @@
 </file>
 
 <file path=customXml/itemProps1.xml><?xml version="1.0" encoding="utf-8"?>
-<ds:datastoreItem xmlns:ds="http://schemas.openxmlformats.org/officeDocument/2006/customXml" ds:itemID="{3F310B02-303A-489E-853B-D43509E64CEA}">
+<ds:datastoreItem xmlns:ds="http://schemas.openxmlformats.org/officeDocument/2006/customXml" ds:itemID="{E70DEF2F-7D5E-4D2B-83B8-00D0FFA2BF1C}">
   <ds:schemaRefs>
     <ds:schemaRef ds:uri="http://schemas.openxmlformats.org/officeDocument/2006/bibliography"/>
   </ds:schemaRefs>

</xml_diff>